<commit_message>
Módulo B Aula 7 e 8
</commit_message>
<xml_diff>
--- a/Anotações/Curso JavaScript.docx
+++ b/Anotações/Curso JavaScript.docx
@@ -13,6 +13,7 @@
           <w:lang w:val="en-US"/>
         </w:rPr>
       </w:pPr>
+      <w:proofErr w:type="spellStart"/>
       <w:r>
         <w:rPr>
           <w:b/>
@@ -21,12 +22,10 @@
           <w:szCs w:val="36"/>
           <w:lang w:val="en-US"/>
         </w:rPr>
-        <w:t>Curso JavaScript</w:t>
-      </w:r>
-    </w:p>
-    <w:p>
-      <w:pPr>
-        <w:jc w:val="center"/>
+        <w:t>Curso</w:t>
+      </w:r>
+      <w:proofErr w:type="spellEnd"/>
+      <w:r>
         <w:rPr>
           <w:b/>
           <w:bCs/>
@@ -34,26 +33,51 @@
           <w:szCs w:val="36"/>
           <w:lang w:val="en-US"/>
         </w:rPr>
-      </w:pPr>
-    </w:p>
-    <w:p>
-      <w:pPr>
-        <w:jc w:val="both"/>
-        <w:rPr>
-          <w:sz w:val="24"/>
-          <w:szCs w:val="24"/>
-          <w:lang w:val="en-US"/>
-        </w:rPr>
-      </w:pPr>
-      <w:r>
+        <w:t xml:space="preserve"> JavaScript</w:t>
+      </w:r>
+    </w:p>
+    <w:p>
+      <w:pPr>
+        <w:jc w:val="center"/>
         <w:rPr>
           <w:b/>
           <w:bCs/>
-          <w:sz w:val="24"/>
-          <w:szCs w:val="24"/>
-          <w:lang w:val="en-US"/>
-        </w:rPr>
-        <w:t>Comentários:</w:t>
+          <w:sz w:val="36"/>
+          <w:szCs w:val="36"/>
+          <w:lang w:val="en-US"/>
+        </w:rPr>
+      </w:pPr>
+    </w:p>
+    <w:p>
+      <w:pPr>
+        <w:jc w:val="both"/>
+        <w:rPr>
+          <w:sz w:val="24"/>
+          <w:szCs w:val="24"/>
+          <w:lang w:val="en-US"/>
+        </w:rPr>
+      </w:pPr>
+      <w:proofErr w:type="spellStart"/>
+      <w:r>
+        <w:rPr>
+          <w:b/>
+          <w:bCs/>
+          <w:sz w:val="24"/>
+          <w:szCs w:val="24"/>
+          <w:lang w:val="en-US"/>
+        </w:rPr>
+        <w:t>Comentários</w:t>
+      </w:r>
+      <w:proofErr w:type="spellEnd"/>
+      <w:r>
+        <w:rPr>
+          <w:b/>
+          <w:bCs/>
+          <w:sz w:val="24"/>
+          <w:szCs w:val="24"/>
+          <w:lang w:val="en-US"/>
+        </w:rPr>
+        <w:t>:</w:t>
       </w:r>
       <w:r>
         <w:rPr>
@@ -92,8 +116,36 @@
           <w:szCs w:val="24"/>
           <w:lang w:val="en-US"/>
         </w:rPr>
-        <w:t>- uma linha</w:t>
-      </w:r>
+        <w:t xml:space="preserve">- </w:t>
+      </w:r>
+      <w:proofErr w:type="spellStart"/>
+      <w:r>
+        <w:rPr>
+          <w:sz w:val="24"/>
+          <w:szCs w:val="24"/>
+          <w:lang w:val="en-US"/>
+        </w:rPr>
+        <w:t>uma</w:t>
+      </w:r>
+      <w:proofErr w:type="spellEnd"/>
+      <w:r>
+        <w:rPr>
+          <w:sz w:val="24"/>
+          <w:szCs w:val="24"/>
+          <w:lang w:val="en-US"/>
+        </w:rPr>
+        <w:t xml:space="preserve"> </w:t>
+      </w:r>
+      <w:proofErr w:type="spellStart"/>
+      <w:r>
+        <w:rPr>
+          <w:sz w:val="24"/>
+          <w:szCs w:val="24"/>
+          <w:lang w:val="en-US"/>
+        </w:rPr>
+        <w:t>linha</w:t>
+      </w:r>
+      <w:proofErr w:type="spellEnd"/>
     </w:p>
     <w:p>
       <w:pPr>
@@ -123,8 +175,54 @@
           <w:szCs w:val="24"/>
           <w:lang w:val="en-US"/>
         </w:rPr>
-        <w:t xml:space="preserve"> - mais de uma linha</w:t>
-      </w:r>
+        <w:t xml:space="preserve"> - </w:t>
+      </w:r>
+      <w:proofErr w:type="spellStart"/>
+      <w:r>
+        <w:rPr>
+          <w:sz w:val="24"/>
+          <w:szCs w:val="24"/>
+          <w:lang w:val="en-US"/>
+        </w:rPr>
+        <w:t>mais</w:t>
+      </w:r>
+      <w:proofErr w:type="spellEnd"/>
+      <w:r>
+        <w:rPr>
+          <w:sz w:val="24"/>
+          <w:szCs w:val="24"/>
+          <w:lang w:val="en-US"/>
+        </w:rPr>
+        <w:t xml:space="preserve"> de </w:t>
+      </w:r>
+      <w:proofErr w:type="spellStart"/>
+      <w:r>
+        <w:rPr>
+          <w:sz w:val="24"/>
+          <w:szCs w:val="24"/>
+          <w:lang w:val="en-US"/>
+        </w:rPr>
+        <w:t>uma</w:t>
+      </w:r>
+      <w:proofErr w:type="spellEnd"/>
+      <w:r>
+        <w:rPr>
+          <w:sz w:val="24"/>
+          <w:szCs w:val="24"/>
+          <w:lang w:val="en-US"/>
+        </w:rPr>
+        <w:t xml:space="preserve"> </w:t>
+      </w:r>
+      <w:proofErr w:type="spellStart"/>
+      <w:r>
+        <w:rPr>
+          <w:sz w:val="24"/>
+          <w:szCs w:val="24"/>
+          <w:lang w:val="en-US"/>
+        </w:rPr>
+        <w:t>linha</w:t>
+      </w:r>
+      <w:proofErr w:type="spellEnd"/>
     </w:p>
     <w:p>
       <w:pPr>
@@ -147,6 +245,7 @@
           <w:lang w:val="en-US"/>
         </w:rPr>
       </w:pPr>
+      <w:proofErr w:type="spellStart"/>
       <w:r>
         <w:rPr>
           <w:b/>
@@ -155,7 +254,18 @@
           <w:szCs w:val="24"/>
           <w:lang w:val="en-US"/>
         </w:rPr>
-        <w:t>Identificadores:</w:t>
+        <w:t>Identificadores</w:t>
+      </w:r>
+      <w:proofErr w:type="spellEnd"/>
+      <w:r>
+        <w:rPr>
+          <w:b/>
+          <w:bCs/>
+          <w:sz w:val="24"/>
+          <w:szCs w:val="24"/>
+          <w:lang w:val="en-US"/>
+        </w:rPr>
+        <w:t>:</w:t>
       </w:r>
     </w:p>
     <w:p>
@@ -247,8 +357,9 @@
           <w:sz w:val="24"/>
           <w:szCs w:val="24"/>
         </w:rPr>
-        <w:t>Data Types</w:t>
-      </w:r>
+        <w:t xml:space="preserve">Data </w:t>
+      </w:r>
+      <w:proofErr w:type="spellStart"/>
       <w:r>
         <w:rPr>
           <w:b/>
@@ -256,6 +367,16 @@
           <w:sz w:val="24"/>
           <w:szCs w:val="24"/>
         </w:rPr>
+        <w:t>Types</w:t>
+      </w:r>
+      <w:proofErr w:type="spellEnd"/>
+      <w:r>
+        <w:rPr>
+          <w:b/>
+          <w:bCs/>
+          <w:sz w:val="24"/>
+          <w:szCs w:val="24"/>
+        </w:rPr>
         <w:t>:</w:t>
       </w:r>
     </w:p>
@@ -272,6 +393,7 @@
           <w:szCs w:val="24"/>
         </w:rPr>
       </w:pPr>
+      <w:proofErr w:type="spellStart"/>
       <w:r>
         <w:rPr>
           <w:sz w:val="24"/>
@@ -279,6 +401,7 @@
         </w:rPr>
         <w:t>Number</w:t>
       </w:r>
+      <w:proofErr w:type="spellEnd"/>
     </w:p>
     <w:p>
       <w:pPr>
@@ -293,13 +416,31 @@
           <w:szCs w:val="24"/>
         </w:rPr>
       </w:pPr>
-      <w:r>
-        <w:rPr>
-          <w:sz w:val="24"/>
-          <w:szCs w:val="24"/>
-        </w:rPr>
-        <w:t>Infinity, NaN</w:t>
-      </w:r>
+      <w:proofErr w:type="spellStart"/>
+      <w:r>
+        <w:rPr>
+          <w:sz w:val="24"/>
+          <w:szCs w:val="24"/>
+        </w:rPr>
+        <w:t>Infinity</w:t>
+      </w:r>
+      <w:proofErr w:type="spellEnd"/>
+      <w:r>
+        <w:rPr>
+          <w:sz w:val="24"/>
+          <w:szCs w:val="24"/>
+        </w:rPr>
+        <w:t xml:space="preserve">, </w:t>
+      </w:r>
+      <w:proofErr w:type="spellStart"/>
+      <w:r>
+        <w:rPr>
+          <w:sz w:val="24"/>
+          <w:szCs w:val="24"/>
+        </w:rPr>
+        <w:t>NaN</w:t>
+      </w:r>
+      <w:proofErr w:type="spellEnd"/>
     </w:p>
     <w:p>
       <w:pPr>
@@ -314,6 +455,7 @@
           <w:szCs w:val="24"/>
         </w:rPr>
       </w:pPr>
+      <w:proofErr w:type="spellStart"/>
       <w:r>
         <w:rPr>
           <w:sz w:val="24"/>
@@ -321,6 +463,7 @@
         </w:rPr>
         <w:t>String</w:t>
       </w:r>
+      <w:proofErr w:type="spellEnd"/>
     </w:p>
     <w:p>
       <w:pPr>
@@ -335,6 +478,7 @@
           <w:szCs w:val="24"/>
         </w:rPr>
       </w:pPr>
+      <w:proofErr w:type="spellStart"/>
       <w:r>
         <w:rPr>
           <w:sz w:val="24"/>
@@ -342,6 +486,7 @@
         </w:rPr>
         <w:t>Boolean</w:t>
       </w:r>
+      <w:proofErr w:type="spellEnd"/>
     </w:p>
     <w:p>
       <w:pPr>
@@ -356,6 +501,7 @@
           <w:szCs w:val="24"/>
         </w:rPr>
       </w:pPr>
+      <w:proofErr w:type="spellStart"/>
       <w:r>
         <w:rPr>
           <w:sz w:val="24"/>
@@ -363,6 +509,7 @@
         </w:rPr>
         <w:t>Null</w:t>
       </w:r>
+      <w:proofErr w:type="spellEnd"/>
     </w:p>
     <w:p>
       <w:pPr>
@@ -377,6 +524,7 @@
           <w:szCs w:val="24"/>
         </w:rPr>
       </w:pPr>
+      <w:proofErr w:type="spellStart"/>
       <w:r>
         <w:rPr>
           <w:sz w:val="24"/>
@@ -384,6 +532,7 @@
         </w:rPr>
         <w:t>Undefined</w:t>
       </w:r>
+      <w:proofErr w:type="spellEnd"/>
     </w:p>
     <w:p>
       <w:pPr>
@@ -398,6 +547,7 @@
           <w:szCs w:val="24"/>
         </w:rPr>
       </w:pPr>
+      <w:proofErr w:type="spellStart"/>
       <w:r>
         <w:rPr>
           <w:sz w:val="24"/>
@@ -405,6 +555,7 @@
         </w:rPr>
         <w:t>Object</w:t>
       </w:r>
+      <w:proofErr w:type="spellEnd"/>
     </w:p>
     <w:p>
       <w:pPr>
@@ -419,6 +570,7 @@
           <w:szCs w:val="24"/>
         </w:rPr>
       </w:pPr>
+      <w:proofErr w:type="spellStart"/>
       <w:r>
         <w:rPr>
           <w:sz w:val="24"/>
@@ -426,6 +578,7 @@
         </w:rPr>
         <w:t>Array</w:t>
       </w:r>
+      <w:proofErr w:type="spellEnd"/>
     </w:p>
     <w:p>
       <w:pPr>
@@ -440,6 +593,7 @@
           <w:szCs w:val="24"/>
         </w:rPr>
       </w:pPr>
+      <w:proofErr w:type="spellStart"/>
       <w:r>
         <w:rPr>
           <w:sz w:val="24"/>
@@ -447,21 +601,38 @@
         </w:rPr>
         <w:t>Function</w:t>
       </w:r>
-    </w:p>
-    <w:p>
-      <w:pPr>
-        <w:jc w:val="both"/>
-        <w:rPr>
-          <w:sz w:val="24"/>
-          <w:szCs w:val="24"/>
-        </w:rPr>
-      </w:pPr>
-      <w:r>
-        <w:rPr>
-          <w:sz w:val="24"/>
-          <w:szCs w:val="24"/>
-        </w:rPr>
-        <w:t>Se necessário utilizar o typeof para saber qual o tipo</w:t>
+      <w:proofErr w:type="spellEnd"/>
+    </w:p>
+    <w:p>
+      <w:pPr>
+        <w:jc w:val="both"/>
+        <w:rPr>
+          <w:sz w:val="24"/>
+          <w:szCs w:val="24"/>
+        </w:rPr>
+      </w:pPr>
+      <w:r>
+        <w:rPr>
+          <w:sz w:val="24"/>
+          <w:szCs w:val="24"/>
+        </w:rPr>
+        <w:t xml:space="preserve">Se necessário utilizar o </w:t>
+      </w:r>
+      <w:proofErr w:type="spellStart"/>
+      <w:r>
+        <w:rPr>
+          <w:sz w:val="24"/>
+          <w:szCs w:val="24"/>
+        </w:rPr>
+        <w:t>typeof</w:t>
+      </w:r>
+      <w:proofErr w:type="spellEnd"/>
+      <w:r>
+        <w:rPr>
+          <w:sz w:val="24"/>
+          <w:szCs w:val="24"/>
+        </w:rPr>
+        <w:t xml:space="preserve"> para saber qual o tipo</w:t>
       </w:r>
     </w:p>
     <w:p>
@@ -483,6 +654,7 @@
           <w:szCs w:val="24"/>
         </w:rPr>
       </w:pPr>
+      <w:proofErr w:type="spellStart"/>
       <w:r>
         <w:rPr>
           <w:b/>
@@ -490,7 +662,17 @@
           <w:sz w:val="24"/>
           <w:szCs w:val="24"/>
         </w:rPr>
-        <w:t>String &gt; Número:</w:t>
+        <w:t>String</w:t>
+      </w:r>
+      <w:proofErr w:type="spellEnd"/>
+      <w:r>
+        <w:rPr>
+          <w:b/>
+          <w:bCs/>
+          <w:sz w:val="24"/>
+          <w:szCs w:val="24"/>
+        </w:rPr>
+        <w:t xml:space="preserve"> &gt; Número:</w:t>
       </w:r>
     </w:p>
     <w:p>
@@ -506,12 +688,21 @@
           <w:szCs w:val="24"/>
         </w:rPr>
       </w:pPr>
-      <w:r>
-        <w:rPr>
-          <w:sz w:val="24"/>
-          <w:szCs w:val="24"/>
-        </w:rPr>
-        <w:t>Number.parseInt(n)</w:t>
+      <w:proofErr w:type="spellStart"/>
+      <w:r>
+        <w:rPr>
+          <w:sz w:val="24"/>
+          <w:szCs w:val="24"/>
+        </w:rPr>
+        <w:t>Number.parseInt</w:t>
+      </w:r>
+      <w:proofErr w:type="spellEnd"/>
+      <w:r>
+        <w:rPr>
+          <w:sz w:val="24"/>
+          <w:szCs w:val="24"/>
+        </w:rPr>
+        <w:t>(n)</w:t>
       </w:r>
     </w:p>
     <w:p>
@@ -527,12 +718,21 @@
           <w:szCs w:val="24"/>
         </w:rPr>
       </w:pPr>
-      <w:r>
-        <w:rPr>
-          <w:sz w:val="24"/>
-          <w:szCs w:val="24"/>
-        </w:rPr>
-        <w:t>Number.parseFloat(n)</w:t>
+      <w:proofErr w:type="spellStart"/>
+      <w:r>
+        <w:rPr>
+          <w:sz w:val="24"/>
+          <w:szCs w:val="24"/>
+        </w:rPr>
+        <w:t>Number.parseFloat</w:t>
+      </w:r>
+      <w:proofErr w:type="spellEnd"/>
+      <w:r>
+        <w:rPr>
+          <w:sz w:val="24"/>
+          <w:szCs w:val="24"/>
+        </w:rPr>
+        <w:t>(n)</w:t>
       </w:r>
     </w:p>
     <w:p>
@@ -548,12 +748,21 @@
           <w:szCs w:val="24"/>
         </w:rPr>
       </w:pPr>
-      <w:r>
-        <w:rPr>
-          <w:sz w:val="24"/>
-          <w:szCs w:val="24"/>
-        </w:rPr>
-        <w:t>Number(n)</w:t>
+      <w:proofErr w:type="spellStart"/>
+      <w:r>
+        <w:rPr>
+          <w:sz w:val="24"/>
+          <w:szCs w:val="24"/>
+        </w:rPr>
+        <w:t>Number</w:t>
+      </w:r>
+      <w:proofErr w:type="spellEnd"/>
+      <w:r>
+        <w:rPr>
+          <w:sz w:val="24"/>
+          <w:szCs w:val="24"/>
+        </w:rPr>
+        <w:t>(n)</w:t>
       </w:r>
     </w:p>
     <w:p>
@@ -582,7 +791,27 @@
           <w:sz w:val="24"/>
           <w:szCs w:val="24"/>
         </w:rPr>
-        <w:t>Número &gt; String:</w:t>
+        <w:t xml:space="preserve">Número &gt; </w:t>
+      </w:r>
+      <w:proofErr w:type="spellStart"/>
+      <w:r>
+        <w:rPr>
+          <w:b/>
+          <w:bCs/>
+          <w:sz w:val="24"/>
+          <w:szCs w:val="24"/>
+        </w:rPr>
+        <w:t>String</w:t>
+      </w:r>
+      <w:proofErr w:type="spellEnd"/>
+      <w:r>
+        <w:rPr>
+          <w:b/>
+          <w:bCs/>
+          <w:sz w:val="24"/>
+          <w:szCs w:val="24"/>
+        </w:rPr>
+        <w:t>:</w:t>
       </w:r>
     </w:p>
     <w:p>
@@ -598,12 +827,21 @@
           <w:szCs w:val="24"/>
         </w:rPr>
       </w:pPr>
-      <w:r>
-        <w:rPr>
-          <w:sz w:val="24"/>
-          <w:szCs w:val="24"/>
-        </w:rPr>
-        <w:t>String(n)</w:t>
+      <w:proofErr w:type="spellStart"/>
+      <w:r>
+        <w:rPr>
+          <w:sz w:val="24"/>
+          <w:szCs w:val="24"/>
+        </w:rPr>
+        <w:t>String</w:t>
+      </w:r>
+      <w:proofErr w:type="spellEnd"/>
+      <w:r>
+        <w:rPr>
+          <w:sz w:val="24"/>
+          <w:szCs w:val="24"/>
+        </w:rPr>
+        <w:t>(n)</w:t>
       </w:r>
     </w:p>
     <w:p>
@@ -619,12 +857,21 @@
           <w:szCs w:val="24"/>
         </w:rPr>
       </w:pPr>
-      <w:r>
-        <w:rPr>
-          <w:sz w:val="24"/>
-          <w:szCs w:val="24"/>
-        </w:rPr>
-        <w:t>n.toString()</w:t>
+      <w:proofErr w:type="spellStart"/>
+      <w:r>
+        <w:rPr>
+          <w:sz w:val="24"/>
+          <w:szCs w:val="24"/>
+        </w:rPr>
+        <w:t>n.toString</w:t>
+      </w:r>
+      <w:proofErr w:type="spellEnd"/>
+      <w:r>
+        <w:rPr>
+          <w:sz w:val="24"/>
+          <w:szCs w:val="24"/>
+        </w:rPr>
+        <w:t>()</w:t>
       </w:r>
     </w:p>
     <w:p>
@@ -646,6 +893,7 @@
           <w:szCs w:val="24"/>
         </w:rPr>
       </w:pPr>
+      <w:proofErr w:type="spellStart"/>
       <w:r>
         <w:rPr>
           <w:b/>
@@ -654,7 +902,37 @@
           <w:szCs w:val="24"/>
         </w:rPr>
         <w:lastRenderedPageBreak/>
-        <w:t>Fomatando string:</w:t>
+        <w:t>Fomatando</w:t>
+      </w:r>
+      <w:proofErr w:type="spellEnd"/>
+      <w:r>
+        <w:rPr>
+          <w:b/>
+          <w:bCs/>
+          <w:sz w:val="24"/>
+          <w:szCs w:val="24"/>
+        </w:rPr>
+        <w:t xml:space="preserve"> </w:t>
+      </w:r>
+      <w:proofErr w:type="spellStart"/>
+      <w:r>
+        <w:rPr>
+          <w:b/>
+          <w:bCs/>
+          <w:sz w:val="24"/>
+          <w:szCs w:val="24"/>
+        </w:rPr>
+        <w:t>string</w:t>
+      </w:r>
+      <w:proofErr w:type="spellEnd"/>
+      <w:r>
+        <w:rPr>
+          <w:b/>
+          <w:bCs/>
+          <w:sz w:val="24"/>
+          <w:szCs w:val="24"/>
+        </w:rPr>
+        <w:t>:</w:t>
       </w:r>
     </w:p>
     <w:p>
@@ -675,7 +953,39 @@
           <w:sz w:val="24"/>
           <w:szCs w:val="24"/>
         </w:rPr>
-        <w:t>`${n}` //  usa template string, necessário utilizar crase</w:t>
+        <w:t xml:space="preserve">`${n}` //  usa </w:t>
+      </w:r>
+      <w:proofErr w:type="spellStart"/>
+      <w:r>
+        <w:rPr>
+          <w:sz w:val="24"/>
+          <w:szCs w:val="24"/>
+        </w:rPr>
+        <w:t>template</w:t>
+      </w:r>
+      <w:proofErr w:type="spellEnd"/>
+      <w:r>
+        <w:rPr>
+          <w:sz w:val="24"/>
+          <w:szCs w:val="24"/>
+        </w:rPr>
+        <w:t xml:space="preserve"> </w:t>
+      </w:r>
+      <w:proofErr w:type="spellStart"/>
+      <w:r>
+        <w:rPr>
+          <w:sz w:val="24"/>
+          <w:szCs w:val="24"/>
+        </w:rPr>
+        <w:t>string</w:t>
+      </w:r>
+      <w:proofErr w:type="spellEnd"/>
+      <w:r>
+        <w:rPr>
+          <w:sz w:val="24"/>
+          <w:szCs w:val="24"/>
+        </w:rPr>
+        <w:t>, necessário utilizar crase</w:t>
       </w:r>
     </w:p>
     <w:p>
@@ -712,6 +1022,7 @@
           <w:szCs w:val="24"/>
         </w:rPr>
       </w:pPr>
+      <w:proofErr w:type="spellStart"/>
       <w:r>
         <w:rPr>
           <w:sz w:val="24"/>
@@ -719,6 +1030,7 @@
         </w:rPr>
         <w:t>n.lenght</w:t>
       </w:r>
+      <w:proofErr w:type="spellEnd"/>
     </w:p>
     <w:p>
       <w:pPr>
@@ -733,12 +1045,21 @@
           <w:szCs w:val="24"/>
         </w:rPr>
       </w:pPr>
-      <w:r>
-        <w:rPr>
-          <w:sz w:val="24"/>
-          <w:szCs w:val="24"/>
-        </w:rPr>
-        <w:t>n.toUpperCase()</w:t>
+      <w:proofErr w:type="spellStart"/>
+      <w:r>
+        <w:rPr>
+          <w:sz w:val="24"/>
+          <w:szCs w:val="24"/>
+        </w:rPr>
+        <w:t>n.toUpperCase</w:t>
+      </w:r>
+      <w:proofErr w:type="spellEnd"/>
+      <w:r>
+        <w:rPr>
+          <w:sz w:val="24"/>
+          <w:szCs w:val="24"/>
+        </w:rPr>
+        <w:t>()</w:t>
       </w:r>
     </w:p>
     <w:p>
@@ -754,12 +1075,1220 @@
           <w:szCs w:val="24"/>
         </w:rPr>
       </w:pPr>
-      <w:r>
-        <w:rPr>
-          <w:sz w:val="24"/>
-          <w:szCs w:val="24"/>
-        </w:rPr>
-        <w:t>n.toLowerCase()</w:t>
+      <w:proofErr w:type="spellStart"/>
+      <w:r>
+        <w:rPr>
+          <w:sz w:val="24"/>
+          <w:szCs w:val="24"/>
+        </w:rPr>
+        <w:t>n.toLowerCase</w:t>
+      </w:r>
+      <w:proofErr w:type="spellEnd"/>
+      <w:r>
+        <w:rPr>
+          <w:sz w:val="24"/>
+          <w:szCs w:val="24"/>
+        </w:rPr>
+        <w:t>()</w:t>
+      </w:r>
+    </w:p>
+    <w:p>
+      <w:pPr>
+        <w:jc w:val="both"/>
+        <w:rPr>
+          <w:sz w:val="24"/>
+          <w:szCs w:val="24"/>
+        </w:rPr>
+      </w:pPr>
+    </w:p>
+    <w:p>
+      <w:pPr>
+        <w:jc w:val="both"/>
+        <w:rPr>
+          <w:b/>
+          <w:bCs/>
+          <w:sz w:val="24"/>
+          <w:szCs w:val="24"/>
+        </w:rPr>
+      </w:pPr>
+      <w:r>
+        <w:rPr>
+          <w:b/>
+          <w:bCs/>
+          <w:sz w:val="24"/>
+          <w:szCs w:val="24"/>
+        </w:rPr>
+        <w:t>Formatando números:</w:t>
+      </w:r>
+    </w:p>
+    <w:p>
+      <w:pPr>
+        <w:pStyle w:val="PargrafodaLista"/>
+        <w:numPr>
+          <w:ilvl w:val="0"/>
+          <w:numId w:val="7"/>
+        </w:numPr>
+        <w:jc w:val="both"/>
+        <w:rPr>
+          <w:sz w:val="24"/>
+          <w:szCs w:val="24"/>
+        </w:rPr>
+      </w:pPr>
+      <w:proofErr w:type="spellStart"/>
+      <w:r>
+        <w:rPr>
+          <w:sz w:val="24"/>
+          <w:szCs w:val="24"/>
+        </w:rPr>
+        <w:t>n.toFixed</w:t>
+      </w:r>
+      <w:proofErr w:type="spellEnd"/>
+      <w:r>
+        <w:rPr>
+          <w:sz w:val="24"/>
+          <w:szCs w:val="24"/>
+        </w:rPr>
+        <w:t>()</w:t>
+      </w:r>
+    </w:p>
+    <w:p>
+      <w:pPr>
+        <w:pStyle w:val="PargrafodaLista"/>
+        <w:numPr>
+          <w:ilvl w:val="0"/>
+          <w:numId w:val="7"/>
+        </w:numPr>
+        <w:jc w:val="both"/>
+        <w:rPr>
+          <w:sz w:val="24"/>
+          <w:szCs w:val="24"/>
+          <w:lang w:val="en-US"/>
+        </w:rPr>
+      </w:pPr>
+      <w:proofErr w:type="spellStart"/>
+      <w:proofErr w:type="gramStart"/>
+      <w:r>
+        <w:rPr>
+          <w:sz w:val="24"/>
+          <w:szCs w:val="24"/>
+          <w:lang w:val="en-US"/>
+        </w:rPr>
+        <w:t>n.toFixed</w:t>
+      </w:r>
+      <w:proofErr w:type="spellEnd"/>
+      <w:proofErr w:type="gramEnd"/>
+      <w:r>
+        <w:rPr>
+          <w:sz w:val="24"/>
+          <w:szCs w:val="24"/>
+          <w:lang w:val="en-US"/>
+        </w:rPr>
+        <w:t>().replace(‘.’, ‘,’)</w:t>
+      </w:r>
+    </w:p>
+    <w:p>
+      <w:pPr>
+        <w:pStyle w:val="PargrafodaLista"/>
+        <w:numPr>
+          <w:ilvl w:val="0"/>
+          <w:numId w:val="7"/>
+        </w:numPr>
+        <w:jc w:val="both"/>
+        <w:rPr>
+          <w:sz w:val="24"/>
+          <w:szCs w:val="24"/>
+          <w:lang w:val="en-US"/>
+        </w:rPr>
+      </w:pPr>
+      <w:proofErr w:type="spellStart"/>
+      <w:r>
+        <w:rPr>
+          <w:sz w:val="24"/>
+          <w:szCs w:val="24"/>
+          <w:lang w:val="en-US"/>
+        </w:rPr>
+        <w:t>n.</w:t>
+      </w:r>
+      <w:proofErr w:type="gramStart"/>
+      <w:r>
+        <w:rPr>
+          <w:sz w:val="24"/>
+          <w:szCs w:val="24"/>
+          <w:lang w:val="en-US"/>
+        </w:rPr>
+        <w:t>to.LocaleString</w:t>
+      </w:r>
+      <w:proofErr w:type="spellEnd"/>
+      <w:proofErr w:type="gramEnd"/>
+      <w:r>
+        <w:rPr>
+          <w:sz w:val="24"/>
+          <w:szCs w:val="24"/>
+          <w:lang w:val="en-US"/>
+        </w:rPr>
+        <w:t>(‘pt-BR</w:t>
+      </w:r>
+      <w:proofErr w:type="gramStart"/>
+      <w:r>
+        <w:rPr>
+          <w:sz w:val="24"/>
+          <w:szCs w:val="24"/>
+          <w:lang w:val="en-US"/>
+        </w:rPr>
+        <w:t>’</w:t>
+      </w:r>
+      <w:r>
+        <w:rPr>
+          <w:sz w:val="24"/>
+          <w:szCs w:val="24"/>
+          <w:lang w:val="en-US"/>
+        </w:rPr>
+        <w:t>, {</w:t>
+      </w:r>
+      <w:proofErr w:type="gramEnd"/>
+      <w:r>
+        <w:rPr>
+          <w:sz w:val="24"/>
+          <w:szCs w:val="24"/>
+          <w:lang w:val="en-US"/>
+        </w:rPr>
+        <w:t>style: ‘currency’</w:t>
+      </w:r>
+      <w:r>
+        <w:rPr>
+          <w:sz w:val="24"/>
+          <w:szCs w:val="24"/>
+          <w:lang w:val="en-US"/>
+        </w:rPr>
+        <w:t>, currency: ‘BRL’’})</w:t>
+      </w:r>
+    </w:p>
+    <w:p>
+      <w:pPr>
+        <w:jc w:val="both"/>
+        <w:rPr>
+          <w:sz w:val="24"/>
+          <w:szCs w:val="24"/>
+          <w:lang w:val="en-US"/>
+        </w:rPr>
+      </w:pPr>
+    </w:p>
+    <w:p>
+      <w:pPr>
+        <w:jc w:val="both"/>
+        <w:rPr>
+          <w:b/>
+          <w:bCs/>
+          <w:sz w:val="24"/>
+          <w:szCs w:val="24"/>
+          <w:lang w:val="en-US"/>
+        </w:rPr>
+      </w:pPr>
+      <w:proofErr w:type="spellStart"/>
+      <w:r>
+        <w:rPr>
+          <w:b/>
+          <w:bCs/>
+          <w:sz w:val="24"/>
+          <w:szCs w:val="24"/>
+          <w:lang w:val="en-US"/>
+        </w:rPr>
+        <w:t>Operadores</w:t>
+      </w:r>
+      <w:proofErr w:type="spellEnd"/>
+      <w:r>
+        <w:rPr>
+          <w:b/>
+          <w:bCs/>
+          <w:sz w:val="24"/>
+          <w:szCs w:val="24"/>
+          <w:lang w:val="en-US"/>
+        </w:rPr>
+        <w:t>:</w:t>
+      </w:r>
+    </w:p>
+    <w:p>
+      <w:pPr>
+        <w:pStyle w:val="PargrafodaLista"/>
+        <w:numPr>
+          <w:ilvl w:val="0"/>
+          <w:numId w:val="9"/>
+        </w:numPr>
+        <w:jc w:val="both"/>
+        <w:rPr>
+          <w:sz w:val="24"/>
+          <w:szCs w:val="24"/>
+          <w:lang w:val="en-US"/>
+        </w:rPr>
+      </w:pPr>
+      <w:proofErr w:type="spellStart"/>
+      <w:r>
+        <w:rPr>
+          <w:sz w:val="24"/>
+          <w:szCs w:val="24"/>
+          <w:lang w:val="en-US"/>
+        </w:rPr>
+        <w:t>aritiméticos</w:t>
+      </w:r>
+      <w:proofErr w:type="spellEnd"/>
+    </w:p>
+    <w:p>
+      <w:pPr>
+        <w:pStyle w:val="PargrafodaLista"/>
+        <w:numPr>
+          <w:ilvl w:val="1"/>
+          <w:numId w:val="8"/>
+        </w:numPr>
+        <w:jc w:val="both"/>
+        <w:rPr>
+          <w:sz w:val="24"/>
+          <w:szCs w:val="24"/>
+          <w:lang w:val="en-US"/>
+        </w:rPr>
+      </w:pPr>
+      <w:r>
+        <w:rPr>
+          <w:sz w:val="24"/>
+          <w:szCs w:val="24"/>
+          <w:lang w:val="en-US"/>
+        </w:rPr>
+        <w:t>+</w:t>
+      </w:r>
+    </w:p>
+    <w:p>
+      <w:pPr>
+        <w:pStyle w:val="PargrafodaLista"/>
+        <w:numPr>
+          <w:ilvl w:val="1"/>
+          <w:numId w:val="8"/>
+        </w:numPr>
+        <w:jc w:val="both"/>
+        <w:rPr>
+          <w:sz w:val="24"/>
+          <w:szCs w:val="24"/>
+          <w:lang w:val="en-US"/>
+        </w:rPr>
+      </w:pPr>
+      <w:r>
+        <w:rPr>
+          <w:sz w:val="24"/>
+          <w:szCs w:val="24"/>
+          <w:lang w:val="en-US"/>
+        </w:rPr>
+        <w:t>–</w:t>
+      </w:r>
+    </w:p>
+    <w:p>
+      <w:pPr>
+        <w:pStyle w:val="PargrafodaLista"/>
+        <w:numPr>
+          <w:ilvl w:val="1"/>
+          <w:numId w:val="8"/>
+        </w:numPr>
+        <w:jc w:val="both"/>
+        <w:rPr>
+          <w:sz w:val="24"/>
+          <w:szCs w:val="24"/>
+          <w:lang w:val="en-US"/>
+        </w:rPr>
+      </w:pPr>
+      <w:r>
+        <w:rPr>
+          <w:sz w:val="24"/>
+          <w:szCs w:val="24"/>
+          <w:lang w:val="en-US"/>
+        </w:rPr>
+        <w:t>*</w:t>
+      </w:r>
+    </w:p>
+    <w:p>
+      <w:pPr>
+        <w:pStyle w:val="PargrafodaLista"/>
+        <w:numPr>
+          <w:ilvl w:val="1"/>
+          <w:numId w:val="8"/>
+        </w:numPr>
+        <w:jc w:val="both"/>
+        <w:rPr>
+          <w:sz w:val="24"/>
+          <w:szCs w:val="24"/>
+          <w:lang w:val="en-US"/>
+        </w:rPr>
+      </w:pPr>
+      <w:r>
+        <w:rPr>
+          <w:sz w:val="24"/>
+          <w:szCs w:val="24"/>
+          <w:lang w:val="en-US"/>
+        </w:rPr>
+        <w:t>/</w:t>
+      </w:r>
+    </w:p>
+    <w:p>
+      <w:pPr>
+        <w:pStyle w:val="PargrafodaLista"/>
+        <w:numPr>
+          <w:ilvl w:val="1"/>
+          <w:numId w:val="8"/>
+        </w:numPr>
+        <w:jc w:val="both"/>
+        <w:rPr>
+          <w:sz w:val="24"/>
+          <w:szCs w:val="24"/>
+          <w:lang w:val="en-US"/>
+        </w:rPr>
+      </w:pPr>
+      <w:r>
+        <w:rPr>
+          <w:sz w:val="24"/>
+          <w:szCs w:val="24"/>
+          <w:lang w:val="en-US"/>
+        </w:rPr>
+        <w:t xml:space="preserve">% //resto da </w:t>
+      </w:r>
+      <w:proofErr w:type="spellStart"/>
+      <w:r>
+        <w:rPr>
+          <w:sz w:val="24"/>
+          <w:szCs w:val="24"/>
+          <w:lang w:val="en-US"/>
+        </w:rPr>
+        <w:t>divisão</w:t>
+      </w:r>
+      <w:proofErr w:type="spellEnd"/>
+      <w:r>
+        <w:rPr>
+          <w:sz w:val="24"/>
+          <w:szCs w:val="24"/>
+          <w:lang w:val="en-US"/>
+        </w:rPr>
+        <w:t xml:space="preserve"> </w:t>
+      </w:r>
+      <w:proofErr w:type="spellStart"/>
+      <w:r>
+        <w:rPr>
+          <w:sz w:val="24"/>
+          <w:szCs w:val="24"/>
+          <w:lang w:val="en-US"/>
+        </w:rPr>
+        <w:t>inteira</w:t>
+      </w:r>
+      <w:proofErr w:type="spellEnd"/>
+    </w:p>
+    <w:p>
+      <w:pPr>
+        <w:pStyle w:val="PargrafodaLista"/>
+        <w:numPr>
+          <w:ilvl w:val="1"/>
+          <w:numId w:val="8"/>
+        </w:numPr>
+        <w:jc w:val="both"/>
+        <w:rPr>
+          <w:sz w:val="24"/>
+          <w:szCs w:val="24"/>
+          <w:lang w:val="en-US"/>
+        </w:rPr>
+      </w:pPr>
+      <w:r>
+        <w:rPr>
+          <w:sz w:val="24"/>
+          <w:szCs w:val="24"/>
+          <w:lang w:val="en-US"/>
+        </w:rPr>
+        <w:t>** //</w:t>
+      </w:r>
+      <w:proofErr w:type="spellStart"/>
+      <w:r>
+        <w:rPr>
+          <w:sz w:val="24"/>
+          <w:szCs w:val="24"/>
+          <w:lang w:val="en-US"/>
+        </w:rPr>
+        <w:t>ao</w:t>
+      </w:r>
+      <w:proofErr w:type="spellEnd"/>
+      <w:r>
+        <w:rPr>
+          <w:sz w:val="24"/>
+          <w:szCs w:val="24"/>
+          <w:lang w:val="en-US"/>
+        </w:rPr>
+        <w:t xml:space="preserve"> </w:t>
+      </w:r>
+      <w:proofErr w:type="spellStart"/>
+      <w:r>
+        <w:rPr>
+          <w:sz w:val="24"/>
+          <w:szCs w:val="24"/>
+          <w:lang w:val="en-US"/>
+        </w:rPr>
+        <w:t>quadrado</w:t>
+      </w:r>
+      <w:proofErr w:type="spellEnd"/>
+    </w:p>
+    <w:p>
+      <w:pPr>
+        <w:pStyle w:val="PargrafodaLista"/>
+        <w:numPr>
+          <w:ilvl w:val="0"/>
+          <w:numId w:val="8"/>
+        </w:numPr>
+        <w:jc w:val="both"/>
+        <w:rPr>
+          <w:sz w:val="24"/>
+          <w:szCs w:val="24"/>
+          <w:lang w:val="en-US"/>
+        </w:rPr>
+      </w:pPr>
+      <w:proofErr w:type="spellStart"/>
+      <w:r>
+        <w:rPr>
+          <w:sz w:val="24"/>
+          <w:szCs w:val="24"/>
+          <w:lang w:val="en-US"/>
+        </w:rPr>
+        <w:t>A</w:t>
+      </w:r>
+      <w:r>
+        <w:rPr>
+          <w:sz w:val="24"/>
+          <w:szCs w:val="24"/>
+          <w:lang w:val="en-US"/>
+        </w:rPr>
+        <w:t>tribuição</w:t>
+      </w:r>
+      <w:proofErr w:type="spellEnd"/>
+    </w:p>
+    <w:p>
+      <w:pPr>
+        <w:pStyle w:val="PargrafodaLista"/>
+        <w:numPr>
+          <w:ilvl w:val="1"/>
+          <w:numId w:val="8"/>
+        </w:numPr>
+        <w:jc w:val="both"/>
+        <w:rPr>
+          <w:sz w:val="24"/>
+          <w:szCs w:val="24"/>
+          <w:lang w:val="en-US"/>
+        </w:rPr>
+      </w:pPr>
+      <w:r>
+        <w:rPr>
+          <w:sz w:val="24"/>
+          <w:szCs w:val="24"/>
+          <w:lang w:val="en-US"/>
+        </w:rPr>
+        <w:t>var a = 6 * 2 / d</w:t>
+      </w:r>
+    </w:p>
+    <w:p>
+      <w:pPr>
+        <w:pStyle w:val="PargrafodaLista"/>
+        <w:numPr>
+          <w:ilvl w:val="1"/>
+          <w:numId w:val="8"/>
+        </w:numPr>
+        <w:jc w:val="both"/>
+        <w:rPr>
+          <w:sz w:val="24"/>
+          <w:szCs w:val="24"/>
+          <w:lang w:val="en-US"/>
+        </w:rPr>
+      </w:pPr>
+      <w:r>
+        <w:rPr>
+          <w:sz w:val="24"/>
+          <w:szCs w:val="24"/>
+          <w:lang w:val="en-US"/>
+        </w:rPr>
+        <w:t>n += 4</w:t>
+      </w:r>
+    </w:p>
+    <w:p>
+      <w:pPr>
+        <w:pStyle w:val="PargrafodaLista"/>
+        <w:numPr>
+          <w:ilvl w:val="1"/>
+          <w:numId w:val="8"/>
+        </w:numPr>
+        <w:jc w:val="both"/>
+        <w:rPr>
+          <w:sz w:val="24"/>
+          <w:szCs w:val="24"/>
+        </w:rPr>
+      </w:pPr>
+      <w:r>
+        <w:rPr>
+          <w:sz w:val="24"/>
+          <w:szCs w:val="24"/>
+        </w:rPr>
+        <w:t xml:space="preserve">n ++ (existe o </w:t>
+      </w:r>
+      <w:proofErr w:type="spellStart"/>
+      <w:r>
+        <w:rPr>
+          <w:sz w:val="24"/>
+          <w:szCs w:val="24"/>
+        </w:rPr>
+        <w:t>pré</w:t>
+      </w:r>
+      <w:proofErr w:type="spellEnd"/>
+      <w:r>
+        <w:rPr>
+          <w:sz w:val="24"/>
+          <w:szCs w:val="24"/>
+        </w:rPr>
+        <w:t xml:space="preserve"> e pós incremento ++n ou n++)</w:t>
+      </w:r>
+    </w:p>
+    <w:p>
+      <w:pPr>
+        <w:pStyle w:val="PargrafodaLista"/>
+        <w:numPr>
+          <w:ilvl w:val="0"/>
+          <w:numId w:val="8"/>
+        </w:numPr>
+        <w:jc w:val="both"/>
+        <w:rPr>
+          <w:sz w:val="24"/>
+          <w:szCs w:val="24"/>
+          <w:lang w:val="en-US"/>
+        </w:rPr>
+      </w:pPr>
+      <w:proofErr w:type="spellStart"/>
+      <w:r>
+        <w:rPr>
+          <w:sz w:val="24"/>
+          <w:szCs w:val="24"/>
+          <w:lang w:val="en-US"/>
+        </w:rPr>
+        <w:t>relacionais</w:t>
+      </w:r>
+      <w:proofErr w:type="spellEnd"/>
+    </w:p>
+    <w:p>
+      <w:pPr>
+        <w:pStyle w:val="PargrafodaLista"/>
+        <w:numPr>
+          <w:ilvl w:val="1"/>
+          <w:numId w:val="8"/>
+        </w:numPr>
+        <w:jc w:val="both"/>
+        <w:rPr>
+          <w:sz w:val="24"/>
+          <w:szCs w:val="24"/>
+          <w:lang w:val="en-US"/>
+        </w:rPr>
+      </w:pPr>
+      <w:r>
+        <w:rPr>
+          <w:sz w:val="24"/>
+          <w:szCs w:val="24"/>
+          <w:lang w:val="en-US"/>
+        </w:rPr>
+        <w:t>&gt;</w:t>
+      </w:r>
+    </w:p>
+    <w:p>
+      <w:pPr>
+        <w:pStyle w:val="PargrafodaLista"/>
+        <w:numPr>
+          <w:ilvl w:val="1"/>
+          <w:numId w:val="8"/>
+        </w:numPr>
+        <w:jc w:val="both"/>
+        <w:rPr>
+          <w:sz w:val="24"/>
+          <w:szCs w:val="24"/>
+          <w:lang w:val="en-US"/>
+        </w:rPr>
+      </w:pPr>
+      <w:r>
+        <w:rPr>
+          <w:sz w:val="24"/>
+          <w:szCs w:val="24"/>
+          <w:lang w:val="en-US"/>
+        </w:rPr>
+        <w:t>&lt;</w:t>
+      </w:r>
+    </w:p>
+    <w:p>
+      <w:pPr>
+        <w:pStyle w:val="PargrafodaLista"/>
+        <w:numPr>
+          <w:ilvl w:val="1"/>
+          <w:numId w:val="8"/>
+        </w:numPr>
+        <w:jc w:val="both"/>
+        <w:rPr>
+          <w:sz w:val="24"/>
+          <w:szCs w:val="24"/>
+          <w:lang w:val="en-US"/>
+        </w:rPr>
+      </w:pPr>
+      <w:r>
+        <w:rPr>
+          <w:sz w:val="24"/>
+          <w:szCs w:val="24"/>
+          <w:lang w:val="en-US"/>
+        </w:rPr>
+        <w:t>&gt;=</w:t>
+      </w:r>
+    </w:p>
+    <w:p>
+      <w:pPr>
+        <w:pStyle w:val="PargrafodaLista"/>
+        <w:numPr>
+          <w:ilvl w:val="1"/>
+          <w:numId w:val="8"/>
+        </w:numPr>
+        <w:jc w:val="both"/>
+        <w:rPr>
+          <w:sz w:val="24"/>
+          <w:szCs w:val="24"/>
+          <w:lang w:val="en-US"/>
+        </w:rPr>
+      </w:pPr>
+      <w:r>
+        <w:rPr>
+          <w:sz w:val="24"/>
+          <w:szCs w:val="24"/>
+          <w:lang w:val="en-US"/>
+        </w:rPr>
+        <w:t>&lt;=</w:t>
+      </w:r>
+    </w:p>
+    <w:p>
+      <w:pPr>
+        <w:pStyle w:val="PargrafodaLista"/>
+        <w:numPr>
+          <w:ilvl w:val="1"/>
+          <w:numId w:val="8"/>
+        </w:numPr>
+        <w:jc w:val="both"/>
+        <w:rPr>
+          <w:sz w:val="24"/>
+          <w:szCs w:val="24"/>
+          <w:lang w:val="en-US"/>
+        </w:rPr>
+      </w:pPr>
+      <w:r>
+        <w:rPr>
+          <w:sz w:val="24"/>
+          <w:szCs w:val="24"/>
+          <w:lang w:val="en-US"/>
+        </w:rPr>
+        <w:t>==</w:t>
+      </w:r>
+    </w:p>
+    <w:p>
+      <w:pPr>
+        <w:pStyle w:val="PargrafodaLista"/>
+        <w:numPr>
+          <w:ilvl w:val="1"/>
+          <w:numId w:val="8"/>
+        </w:numPr>
+        <w:jc w:val="both"/>
+        <w:rPr>
+          <w:sz w:val="24"/>
+          <w:szCs w:val="24"/>
+          <w:lang w:val="en-US"/>
+        </w:rPr>
+      </w:pPr>
+      <w:r>
+        <w:rPr>
+          <w:sz w:val="24"/>
+          <w:szCs w:val="24"/>
+          <w:lang w:val="en-US"/>
+        </w:rPr>
+        <w:t>!=</w:t>
+      </w:r>
+    </w:p>
+    <w:p>
+      <w:pPr>
+        <w:pStyle w:val="PargrafodaLista"/>
+        <w:numPr>
+          <w:ilvl w:val="1"/>
+          <w:numId w:val="8"/>
+        </w:numPr>
+        <w:jc w:val="both"/>
+        <w:rPr>
+          <w:sz w:val="24"/>
+          <w:szCs w:val="24"/>
+          <w:lang w:val="en-US"/>
+        </w:rPr>
+      </w:pPr>
+      <w:proofErr w:type="spellStart"/>
+      <w:r>
+        <w:rPr>
+          <w:sz w:val="24"/>
+          <w:szCs w:val="24"/>
+          <w:lang w:val="en-US"/>
+        </w:rPr>
+        <w:t>Identidade</w:t>
+      </w:r>
+      <w:proofErr w:type="spellEnd"/>
+      <w:r>
+        <w:rPr>
+          <w:sz w:val="24"/>
+          <w:szCs w:val="24"/>
+          <w:lang w:val="en-US"/>
+        </w:rPr>
+        <w:t>: ===</w:t>
+      </w:r>
+    </w:p>
+    <w:p>
+      <w:pPr>
+        <w:pStyle w:val="PargrafodaLista"/>
+        <w:numPr>
+          <w:ilvl w:val="0"/>
+          <w:numId w:val="8"/>
+        </w:numPr>
+        <w:jc w:val="both"/>
+        <w:rPr>
+          <w:sz w:val="24"/>
+          <w:szCs w:val="24"/>
+          <w:lang w:val="en-US"/>
+        </w:rPr>
+      </w:pPr>
+      <w:proofErr w:type="spellStart"/>
+      <w:r>
+        <w:rPr>
+          <w:sz w:val="24"/>
+          <w:szCs w:val="24"/>
+          <w:lang w:val="en-US"/>
+        </w:rPr>
+        <w:t>L</w:t>
+      </w:r>
+      <w:r>
+        <w:rPr>
+          <w:sz w:val="24"/>
+          <w:szCs w:val="24"/>
+          <w:lang w:val="en-US"/>
+        </w:rPr>
+        <w:t>ógicos</w:t>
+      </w:r>
+      <w:proofErr w:type="spellEnd"/>
+    </w:p>
+    <w:p>
+      <w:pPr>
+        <w:pStyle w:val="PargrafodaLista"/>
+        <w:numPr>
+          <w:ilvl w:val="1"/>
+          <w:numId w:val="8"/>
+        </w:numPr>
+        <w:jc w:val="both"/>
+        <w:rPr>
+          <w:sz w:val="24"/>
+          <w:szCs w:val="24"/>
+          <w:lang w:val="en-US"/>
+        </w:rPr>
+      </w:pPr>
+      <w:r>
+        <w:rPr>
+          <w:sz w:val="24"/>
+          <w:szCs w:val="24"/>
+          <w:lang w:val="en-US"/>
+        </w:rPr>
+        <w:t>! (</w:t>
+      </w:r>
+      <w:proofErr w:type="spellStart"/>
+      <w:r>
+        <w:rPr>
+          <w:sz w:val="24"/>
+          <w:szCs w:val="24"/>
+          <w:lang w:val="en-US"/>
+        </w:rPr>
+        <w:t>negação</w:t>
+      </w:r>
+      <w:proofErr w:type="spellEnd"/>
+      <w:r>
+        <w:rPr>
+          <w:sz w:val="24"/>
+          <w:szCs w:val="24"/>
+          <w:lang w:val="en-US"/>
+        </w:rPr>
+        <w:t>)</w:t>
+      </w:r>
+    </w:p>
+    <w:p>
+      <w:pPr>
+        <w:pStyle w:val="PargrafodaLista"/>
+        <w:numPr>
+          <w:ilvl w:val="1"/>
+          <w:numId w:val="8"/>
+        </w:numPr>
+        <w:jc w:val="both"/>
+        <w:rPr>
+          <w:sz w:val="24"/>
+          <w:szCs w:val="24"/>
+          <w:lang w:val="en-US"/>
+        </w:rPr>
+      </w:pPr>
+      <w:r>
+        <w:rPr>
+          <w:sz w:val="24"/>
+          <w:szCs w:val="24"/>
+          <w:lang w:val="en-US"/>
+        </w:rPr>
+        <w:t>&amp;&amp; (</w:t>
+      </w:r>
+      <w:proofErr w:type="spellStart"/>
+      <w:r>
+        <w:rPr>
+          <w:sz w:val="24"/>
+          <w:szCs w:val="24"/>
+          <w:lang w:val="en-US"/>
+        </w:rPr>
+        <w:t>conjunção</w:t>
+      </w:r>
+      <w:proofErr w:type="spellEnd"/>
+      <w:r>
+        <w:rPr>
+          <w:sz w:val="24"/>
+          <w:szCs w:val="24"/>
+          <w:lang w:val="en-US"/>
+        </w:rPr>
+        <w:t>)</w:t>
+      </w:r>
+    </w:p>
+    <w:p>
+      <w:pPr>
+        <w:pStyle w:val="PargrafodaLista"/>
+        <w:numPr>
+          <w:ilvl w:val="1"/>
+          <w:numId w:val="8"/>
+        </w:numPr>
+        <w:jc w:val="both"/>
+        <w:rPr>
+          <w:sz w:val="24"/>
+          <w:szCs w:val="24"/>
+          <w:lang w:val="en-US"/>
+        </w:rPr>
+      </w:pPr>
+      <w:r>
+        <w:rPr>
+          <w:sz w:val="24"/>
+          <w:szCs w:val="24"/>
+          <w:lang w:val="en-US"/>
+        </w:rPr>
+        <w:t>|| (</w:t>
+      </w:r>
+      <w:proofErr w:type="spellStart"/>
+      <w:r>
+        <w:rPr>
+          <w:sz w:val="24"/>
+          <w:szCs w:val="24"/>
+          <w:lang w:val="en-US"/>
+        </w:rPr>
+        <w:t>disjunção</w:t>
+      </w:r>
+      <w:proofErr w:type="spellEnd"/>
+      <w:r>
+        <w:rPr>
+          <w:sz w:val="24"/>
+          <w:szCs w:val="24"/>
+          <w:lang w:val="en-US"/>
+        </w:rPr>
+        <w:t>)</w:t>
+      </w:r>
+    </w:p>
+    <w:p>
+      <w:pPr>
+        <w:pStyle w:val="PargrafodaLista"/>
+        <w:numPr>
+          <w:ilvl w:val="0"/>
+          <w:numId w:val="8"/>
+        </w:numPr>
+        <w:jc w:val="both"/>
+        <w:rPr>
+          <w:sz w:val="24"/>
+          <w:szCs w:val="24"/>
+          <w:lang w:val="en-US"/>
+        </w:rPr>
+      </w:pPr>
+      <w:proofErr w:type="spellStart"/>
+      <w:r>
+        <w:rPr>
+          <w:sz w:val="24"/>
+          <w:szCs w:val="24"/>
+          <w:lang w:val="en-US"/>
+        </w:rPr>
+        <w:t>T</w:t>
+      </w:r>
+      <w:r>
+        <w:rPr>
+          <w:sz w:val="24"/>
+          <w:szCs w:val="24"/>
+          <w:lang w:val="en-US"/>
+        </w:rPr>
+        <w:t>ernário</w:t>
+      </w:r>
+      <w:proofErr w:type="spellEnd"/>
+    </w:p>
+    <w:p>
+      <w:pPr>
+        <w:pStyle w:val="PargrafodaLista"/>
+        <w:numPr>
+          <w:ilvl w:val="1"/>
+          <w:numId w:val="8"/>
+        </w:numPr>
+        <w:jc w:val="both"/>
+        <w:rPr>
+          <w:sz w:val="24"/>
+          <w:szCs w:val="24"/>
+          <w:lang w:val="en-US"/>
+        </w:rPr>
+      </w:pPr>
+      <w:r>
+        <w:rPr>
+          <w:sz w:val="24"/>
+          <w:szCs w:val="24"/>
+          <w:lang w:val="en-US"/>
+        </w:rPr>
+        <w:t>?</w:t>
+      </w:r>
+    </w:p>
+    <w:p>
+      <w:pPr>
+        <w:pStyle w:val="PargrafodaLista"/>
+        <w:numPr>
+          <w:ilvl w:val="1"/>
+          <w:numId w:val="8"/>
+        </w:numPr>
+        <w:jc w:val="both"/>
+        <w:rPr>
+          <w:sz w:val="24"/>
+          <w:szCs w:val="24"/>
+          <w:lang w:val="en-US"/>
+        </w:rPr>
+      </w:pPr>
+      <w:r>
+        <w:rPr>
+          <w:sz w:val="24"/>
+          <w:szCs w:val="24"/>
+          <w:lang w:val="en-US"/>
+        </w:rPr>
+        <w:t>:</w:t>
+      </w:r>
+    </w:p>
+    <w:p>
+      <w:pPr>
+        <w:pStyle w:val="PargrafodaLista"/>
+        <w:numPr>
+          <w:ilvl w:val="1"/>
+          <w:numId w:val="8"/>
+        </w:numPr>
+        <w:jc w:val="both"/>
+        <w:rPr>
+          <w:sz w:val="24"/>
+          <w:szCs w:val="24"/>
+          <w:lang w:val="en-US"/>
+        </w:rPr>
+      </w:pPr>
+      <w:r>
+        <w:rPr>
+          <w:sz w:val="24"/>
+          <w:szCs w:val="24"/>
+          <w:lang w:val="en-US"/>
+        </w:rPr>
+        <w:t xml:space="preserve">Ex: </w:t>
+      </w:r>
+      <w:proofErr w:type="gramStart"/>
+      <w:r>
+        <w:rPr>
+          <w:sz w:val="24"/>
+          <w:szCs w:val="24"/>
+          <w:lang w:val="en-US"/>
+        </w:rPr>
+        <w:t>teste ?</w:t>
+      </w:r>
+      <w:proofErr w:type="gramEnd"/>
+      <w:r>
+        <w:rPr>
+          <w:sz w:val="24"/>
+          <w:szCs w:val="24"/>
+          <w:lang w:val="en-US"/>
+        </w:rPr>
+        <w:t xml:space="preserve"> true : false</w:t>
+      </w:r>
+    </w:p>
+    <w:p>
+      <w:pPr>
+        <w:pStyle w:val="PargrafodaLista"/>
+        <w:numPr>
+          <w:ilvl w:val="0"/>
+          <w:numId w:val="8"/>
+        </w:numPr>
+        <w:jc w:val="both"/>
+        <w:rPr>
+          <w:sz w:val="24"/>
+          <w:szCs w:val="24"/>
+          <w:lang w:val="en-US"/>
+        </w:rPr>
+      </w:pPr>
+      <w:proofErr w:type="spellStart"/>
+      <w:proofErr w:type="gramStart"/>
+      <w:r>
+        <w:rPr>
+          <w:sz w:val="24"/>
+          <w:szCs w:val="24"/>
+          <w:lang w:val="en-US"/>
+        </w:rPr>
+        <w:lastRenderedPageBreak/>
+        <w:t>typeof</w:t>
+      </w:r>
+      <w:proofErr w:type="spellEnd"/>
+      <w:proofErr w:type="gramEnd"/>
+    </w:p>
+    <w:p>
+      <w:pPr>
+        <w:jc w:val="both"/>
+        <w:rPr>
+          <w:sz w:val="24"/>
+          <w:szCs w:val="24"/>
+          <w:lang w:val="en-US"/>
+        </w:rPr>
+      </w:pPr>
+    </w:p>
+    <w:p>
+      <w:pPr>
+        <w:pStyle w:val="PargrafodaLista"/>
+        <w:numPr>
+          <w:ilvl w:val="0"/>
+          <w:numId w:val="8"/>
+        </w:numPr>
+        <w:jc w:val="both"/>
+        <w:rPr>
+          <w:sz w:val="24"/>
+          <w:szCs w:val="24"/>
+          <w:lang w:val="en-US"/>
+        </w:rPr>
+      </w:pPr>
+      <w:proofErr w:type="spellStart"/>
+      <w:r>
+        <w:rPr>
+          <w:sz w:val="24"/>
+          <w:szCs w:val="24"/>
+          <w:lang w:val="en-US"/>
+        </w:rPr>
+        <w:t>Precedência</w:t>
+      </w:r>
+      <w:proofErr w:type="spellEnd"/>
+      <w:r>
+        <w:rPr>
+          <w:sz w:val="24"/>
+          <w:szCs w:val="24"/>
+          <w:lang w:val="en-US"/>
+        </w:rPr>
+        <w:t>: () -&gt; ** -&gt; * / % -&gt; + -</w:t>
+      </w:r>
+    </w:p>
+    <w:p>
+      <w:pPr>
+        <w:pStyle w:val="PargrafodaLista"/>
+        <w:rPr>
+          <w:sz w:val="24"/>
+          <w:szCs w:val="24"/>
+          <w:lang w:val="en-US"/>
+        </w:rPr>
+      </w:pPr>
+    </w:p>
+    <w:p>
+      <w:pPr>
+        <w:pStyle w:val="PargrafodaLista"/>
+        <w:numPr>
+          <w:ilvl w:val="0"/>
+          <w:numId w:val="8"/>
+        </w:numPr>
+        <w:jc w:val="both"/>
+        <w:rPr>
+          <w:sz w:val="24"/>
+          <w:szCs w:val="24"/>
+          <w:lang w:val="en-US"/>
+        </w:rPr>
+      </w:pPr>
+      <w:proofErr w:type="spellStart"/>
+      <w:r>
+        <w:rPr>
+          <w:sz w:val="24"/>
+          <w:szCs w:val="24"/>
+          <w:lang w:val="en-US"/>
+        </w:rPr>
+        <w:t>Precedência</w:t>
+      </w:r>
+      <w:proofErr w:type="spellEnd"/>
+      <w:r>
+        <w:rPr>
+          <w:sz w:val="24"/>
+          <w:szCs w:val="24"/>
+          <w:lang w:val="en-US"/>
+        </w:rPr>
+        <w:t xml:space="preserve">: </w:t>
+      </w:r>
+      <w:proofErr w:type="spellStart"/>
+      <w:r>
+        <w:rPr>
+          <w:sz w:val="24"/>
+          <w:szCs w:val="24"/>
+          <w:lang w:val="en-US"/>
+        </w:rPr>
+        <w:t>relacionais</w:t>
+      </w:r>
+      <w:proofErr w:type="spellEnd"/>
+    </w:p>
+    <w:p>
+      <w:pPr>
+        <w:pStyle w:val="PargrafodaLista"/>
+        <w:rPr>
+          <w:sz w:val="24"/>
+          <w:szCs w:val="24"/>
+          <w:lang w:val="en-US"/>
+        </w:rPr>
+      </w:pPr>
+    </w:p>
+    <w:p>
+      <w:pPr>
+        <w:pStyle w:val="PargrafodaLista"/>
+        <w:numPr>
+          <w:ilvl w:val="0"/>
+          <w:numId w:val="8"/>
+        </w:numPr>
+        <w:jc w:val="both"/>
+        <w:rPr>
+          <w:sz w:val="24"/>
+          <w:szCs w:val="24"/>
+          <w:lang w:val="en-US"/>
+        </w:rPr>
+      </w:pPr>
+      <w:proofErr w:type="spellStart"/>
+      <w:r>
+        <w:rPr>
+          <w:sz w:val="24"/>
+          <w:szCs w:val="24"/>
+          <w:lang w:val="en-US"/>
+        </w:rPr>
+        <w:t>Precedência</w:t>
+      </w:r>
+      <w:proofErr w:type="spellEnd"/>
+      <w:proofErr w:type="gramStart"/>
+      <w:r>
+        <w:rPr>
+          <w:sz w:val="24"/>
+          <w:szCs w:val="24"/>
+          <w:lang w:val="en-US"/>
+        </w:rPr>
+        <w:t>: !</w:t>
+      </w:r>
+      <w:proofErr w:type="gramEnd"/>
+      <w:r>
+        <w:rPr>
+          <w:sz w:val="24"/>
+          <w:szCs w:val="24"/>
+          <w:lang w:val="en-US"/>
+        </w:rPr>
+        <w:t xml:space="preserve"> -&gt; &amp;&amp; -&gt; ||</w:t>
       </w:r>
     </w:p>
     <w:sectPr>
@@ -888,6 +2417,119 @@
     </w:lvl>
   </w:abstractNum>
   <w:abstractNum w:abstractNumId="1" w15:restartNumberingAfterBreak="0">
+    <w:nsid w:val="0DFA70FA"/>
+    <w:multiLevelType w:val="hybridMultilevel"/>
+    <w:tmpl w:val="F1F4DDC4"/>
+    <w:lvl w:ilvl="0" w:tplc="04160001">
+      <w:start w:val="1"/>
+      <w:numFmt w:val="bullet"/>
+      <w:lvlText w:val=""/>
+      <w:lvlJc w:val="left"/>
+      <w:pPr>
+        <w:ind w:left="720" w:hanging="360"/>
+      </w:pPr>
+      <w:rPr>
+        <w:rFonts w:ascii="Symbol" w:hAnsi="Symbol" w:hint="default"/>
+      </w:rPr>
+    </w:lvl>
+    <w:lvl w:ilvl="1" w:tplc="04160003" w:tentative="1">
+      <w:start w:val="1"/>
+      <w:numFmt w:val="bullet"/>
+      <w:lvlText w:val="o"/>
+      <w:lvlJc w:val="left"/>
+      <w:pPr>
+        <w:ind w:left="1440" w:hanging="360"/>
+      </w:pPr>
+      <w:rPr>
+        <w:rFonts w:ascii="Courier New" w:hAnsi="Courier New" w:cs="Courier New" w:hint="default"/>
+      </w:rPr>
+    </w:lvl>
+    <w:lvl w:ilvl="2" w:tplc="04160005" w:tentative="1">
+      <w:start w:val="1"/>
+      <w:numFmt w:val="bullet"/>
+      <w:lvlText w:val=""/>
+      <w:lvlJc w:val="left"/>
+      <w:pPr>
+        <w:ind w:left="2160" w:hanging="360"/>
+      </w:pPr>
+      <w:rPr>
+        <w:rFonts w:ascii="Wingdings" w:hAnsi="Wingdings" w:hint="default"/>
+      </w:rPr>
+    </w:lvl>
+    <w:lvl w:ilvl="3" w:tplc="04160001" w:tentative="1">
+      <w:start w:val="1"/>
+      <w:numFmt w:val="bullet"/>
+      <w:lvlText w:val=""/>
+      <w:lvlJc w:val="left"/>
+      <w:pPr>
+        <w:ind w:left="2880" w:hanging="360"/>
+      </w:pPr>
+      <w:rPr>
+        <w:rFonts w:ascii="Symbol" w:hAnsi="Symbol" w:hint="default"/>
+      </w:rPr>
+    </w:lvl>
+    <w:lvl w:ilvl="4" w:tplc="04160003" w:tentative="1">
+      <w:start w:val="1"/>
+      <w:numFmt w:val="bullet"/>
+      <w:lvlText w:val="o"/>
+      <w:lvlJc w:val="left"/>
+      <w:pPr>
+        <w:ind w:left="3600" w:hanging="360"/>
+      </w:pPr>
+      <w:rPr>
+        <w:rFonts w:ascii="Courier New" w:hAnsi="Courier New" w:cs="Courier New" w:hint="default"/>
+      </w:rPr>
+    </w:lvl>
+    <w:lvl w:ilvl="5" w:tplc="04160005" w:tentative="1">
+      <w:start w:val="1"/>
+      <w:numFmt w:val="bullet"/>
+      <w:lvlText w:val=""/>
+      <w:lvlJc w:val="left"/>
+      <w:pPr>
+        <w:ind w:left="4320" w:hanging="360"/>
+      </w:pPr>
+      <w:rPr>
+        <w:rFonts w:ascii="Wingdings" w:hAnsi="Wingdings" w:hint="default"/>
+      </w:rPr>
+    </w:lvl>
+    <w:lvl w:ilvl="6" w:tplc="04160001" w:tentative="1">
+      <w:start w:val="1"/>
+      <w:numFmt w:val="bullet"/>
+      <w:lvlText w:val=""/>
+      <w:lvlJc w:val="left"/>
+      <w:pPr>
+        <w:ind w:left="5040" w:hanging="360"/>
+      </w:pPr>
+      <w:rPr>
+        <w:rFonts w:ascii="Symbol" w:hAnsi="Symbol" w:hint="default"/>
+      </w:rPr>
+    </w:lvl>
+    <w:lvl w:ilvl="7" w:tplc="04160003" w:tentative="1">
+      <w:start w:val="1"/>
+      <w:numFmt w:val="bullet"/>
+      <w:lvlText w:val="o"/>
+      <w:lvlJc w:val="left"/>
+      <w:pPr>
+        <w:ind w:left="5760" w:hanging="360"/>
+      </w:pPr>
+      <w:rPr>
+        <w:rFonts w:ascii="Courier New" w:hAnsi="Courier New" w:cs="Courier New" w:hint="default"/>
+      </w:rPr>
+    </w:lvl>
+    <w:lvl w:ilvl="8" w:tplc="04160005" w:tentative="1">
+      <w:start w:val="1"/>
+      <w:numFmt w:val="bullet"/>
+      <w:lvlText w:val=""/>
+      <w:lvlJc w:val="left"/>
+      <w:pPr>
+        <w:ind w:left="6480" w:hanging="360"/>
+      </w:pPr>
+      <w:rPr>
+        <w:rFonts w:ascii="Wingdings" w:hAnsi="Wingdings" w:hint="default"/>
+      </w:rPr>
+    </w:lvl>
+  </w:abstractNum>
+  <w:abstractNum w:abstractNumId="2" w15:restartNumberingAfterBreak="0">
     <w:nsid w:val="19DA7DDE"/>
     <w:multiLevelType w:val="hybridMultilevel"/>
     <w:tmpl w:val="EBB40814"/>
@@ -1000,7 +2642,7 @@
       </w:rPr>
     </w:lvl>
   </w:abstractNum>
-  <w:abstractNum w:abstractNumId="2" w15:restartNumberingAfterBreak="0">
+  <w:abstractNum w:abstractNumId="3" w15:restartNumberingAfterBreak="0">
     <w:nsid w:val="1BF12CF4"/>
     <w:multiLevelType w:val="hybridMultilevel"/>
     <w:tmpl w:val="99AAA2CC"/>
@@ -1113,7 +2755,7 @@
       </w:rPr>
     </w:lvl>
   </w:abstractNum>
-  <w:abstractNum w:abstractNumId="3" w15:restartNumberingAfterBreak="0">
+  <w:abstractNum w:abstractNumId="4" w15:restartNumberingAfterBreak="0">
     <w:nsid w:val="22DF0415"/>
     <w:multiLevelType w:val="hybridMultilevel"/>
     <w:tmpl w:val="91A87420"/>
@@ -1226,7 +2868,7 @@
       </w:rPr>
     </w:lvl>
   </w:abstractNum>
-  <w:abstractNum w:abstractNumId="4" w15:restartNumberingAfterBreak="0">
+  <w:abstractNum w:abstractNumId="5" w15:restartNumberingAfterBreak="0">
     <w:nsid w:val="23181AFB"/>
     <w:multiLevelType w:val="hybridMultilevel"/>
     <w:tmpl w:val="75D0393E"/>
@@ -1339,7 +2981,120 @@
       </w:rPr>
     </w:lvl>
   </w:abstractNum>
-  <w:abstractNum w:abstractNumId="5" w15:restartNumberingAfterBreak="0">
+  <w:abstractNum w:abstractNumId="6" w15:restartNumberingAfterBreak="0">
+    <w:nsid w:val="40B63B78"/>
+    <w:multiLevelType w:val="hybridMultilevel"/>
+    <w:tmpl w:val="5EB84DA8"/>
+    <w:lvl w:ilvl="0" w:tplc="04160001">
+      <w:start w:val="1"/>
+      <w:numFmt w:val="bullet"/>
+      <w:lvlText w:val=""/>
+      <w:lvlJc w:val="left"/>
+      <w:pPr>
+        <w:ind w:left="720" w:hanging="360"/>
+      </w:pPr>
+      <w:rPr>
+        <w:rFonts w:ascii="Symbol" w:hAnsi="Symbol" w:hint="default"/>
+      </w:rPr>
+    </w:lvl>
+    <w:lvl w:ilvl="1" w:tplc="04160003" w:tentative="1">
+      <w:start w:val="1"/>
+      <w:numFmt w:val="bullet"/>
+      <w:lvlText w:val="o"/>
+      <w:lvlJc w:val="left"/>
+      <w:pPr>
+        <w:ind w:left="1440" w:hanging="360"/>
+      </w:pPr>
+      <w:rPr>
+        <w:rFonts w:ascii="Courier New" w:hAnsi="Courier New" w:cs="Courier New" w:hint="default"/>
+      </w:rPr>
+    </w:lvl>
+    <w:lvl w:ilvl="2" w:tplc="04160005" w:tentative="1">
+      <w:start w:val="1"/>
+      <w:numFmt w:val="bullet"/>
+      <w:lvlText w:val=""/>
+      <w:lvlJc w:val="left"/>
+      <w:pPr>
+        <w:ind w:left="2160" w:hanging="360"/>
+      </w:pPr>
+      <w:rPr>
+        <w:rFonts w:ascii="Wingdings" w:hAnsi="Wingdings" w:hint="default"/>
+      </w:rPr>
+    </w:lvl>
+    <w:lvl w:ilvl="3" w:tplc="04160001" w:tentative="1">
+      <w:start w:val="1"/>
+      <w:numFmt w:val="bullet"/>
+      <w:lvlText w:val=""/>
+      <w:lvlJc w:val="left"/>
+      <w:pPr>
+        <w:ind w:left="2880" w:hanging="360"/>
+      </w:pPr>
+      <w:rPr>
+        <w:rFonts w:ascii="Symbol" w:hAnsi="Symbol" w:hint="default"/>
+      </w:rPr>
+    </w:lvl>
+    <w:lvl w:ilvl="4" w:tplc="04160003" w:tentative="1">
+      <w:start w:val="1"/>
+      <w:numFmt w:val="bullet"/>
+      <w:lvlText w:val="o"/>
+      <w:lvlJc w:val="left"/>
+      <w:pPr>
+        <w:ind w:left="3600" w:hanging="360"/>
+      </w:pPr>
+      <w:rPr>
+        <w:rFonts w:ascii="Courier New" w:hAnsi="Courier New" w:cs="Courier New" w:hint="default"/>
+      </w:rPr>
+    </w:lvl>
+    <w:lvl w:ilvl="5" w:tplc="04160005" w:tentative="1">
+      <w:start w:val="1"/>
+      <w:numFmt w:val="bullet"/>
+      <w:lvlText w:val=""/>
+      <w:lvlJc w:val="left"/>
+      <w:pPr>
+        <w:ind w:left="4320" w:hanging="360"/>
+      </w:pPr>
+      <w:rPr>
+        <w:rFonts w:ascii="Wingdings" w:hAnsi="Wingdings" w:hint="default"/>
+      </w:rPr>
+    </w:lvl>
+    <w:lvl w:ilvl="6" w:tplc="04160001" w:tentative="1">
+      <w:start w:val="1"/>
+      <w:numFmt w:val="bullet"/>
+      <w:lvlText w:val=""/>
+      <w:lvlJc w:val="left"/>
+      <w:pPr>
+        <w:ind w:left="5040" w:hanging="360"/>
+      </w:pPr>
+      <w:rPr>
+        <w:rFonts w:ascii="Symbol" w:hAnsi="Symbol" w:hint="default"/>
+      </w:rPr>
+    </w:lvl>
+    <w:lvl w:ilvl="7" w:tplc="04160003" w:tentative="1">
+      <w:start w:val="1"/>
+      <w:numFmt w:val="bullet"/>
+      <w:lvlText w:val="o"/>
+      <w:lvlJc w:val="left"/>
+      <w:pPr>
+        <w:ind w:left="5760" w:hanging="360"/>
+      </w:pPr>
+      <w:rPr>
+        <w:rFonts w:ascii="Courier New" w:hAnsi="Courier New" w:cs="Courier New" w:hint="default"/>
+      </w:rPr>
+    </w:lvl>
+    <w:lvl w:ilvl="8" w:tplc="04160005" w:tentative="1">
+      <w:start w:val="1"/>
+      <w:numFmt w:val="bullet"/>
+      <w:lvlText w:val=""/>
+      <w:lvlJc w:val="left"/>
+      <w:pPr>
+        <w:ind w:left="6480" w:hanging="360"/>
+      </w:pPr>
+      <w:rPr>
+        <w:rFonts w:ascii="Wingdings" w:hAnsi="Wingdings" w:hint="default"/>
+      </w:rPr>
+    </w:lvl>
+  </w:abstractNum>
+  <w:abstractNum w:abstractNumId="7" w15:restartNumberingAfterBreak="0">
     <w:nsid w:val="4DDD6617"/>
     <w:multiLevelType w:val="hybridMultilevel"/>
     <w:tmpl w:val="92BCC912"/>
@@ -1452,22 +3207,144 @@
       </w:rPr>
     </w:lvl>
   </w:abstractNum>
+  <w:abstractNum w:abstractNumId="8" w15:restartNumberingAfterBreak="0">
+    <w:nsid w:val="558E024C"/>
+    <w:multiLevelType w:val="hybridMultilevel"/>
+    <w:tmpl w:val="9B5206AC"/>
+    <w:lvl w:ilvl="0" w:tplc="04160001">
+      <w:start w:val="1"/>
+      <w:numFmt w:val="bullet"/>
+      <w:lvlText w:val=""/>
+      <w:lvlJc w:val="left"/>
+      <w:pPr>
+        <w:ind w:left="720" w:hanging="360"/>
+      </w:pPr>
+      <w:rPr>
+        <w:rFonts w:ascii="Symbol" w:hAnsi="Symbol" w:hint="default"/>
+      </w:rPr>
+    </w:lvl>
+    <w:lvl w:ilvl="1" w:tplc="04160003">
+      <w:start w:val="1"/>
+      <w:numFmt w:val="bullet"/>
+      <w:lvlText w:val="o"/>
+      <w:lvlJc w:val="left"/>
+      <w:pPr>
+        <w:ind w:left="1440" w:hanging="360"/>
+      </w:pPr>
+      <w:rPr>
+        <w:rFonts w:ascii="Courier New" w:hAnsi="Courier New" w:cs="Courier New" w:hint="default"/>
+      </w:rPr>
+    </w:lvl>
+    <w:lvl w:ilvl="2" w:tplc="04160005" w:tentative="1">
+      <w:start w:val="1"/>
+      <w:numFmt w:val="bullet"/>
+      <w:lvlText w:val=""/>
+      <w:lvlJc w:val="left"/>
+      <w:pPr>
+        <w:ind w:left="2160" w:hanging="360"/>
+      </w:pPr>
+      <w:rPr>
+        <w:rFonts w:ascii="Wingdings" w:hAnsi="Wingdings" w:hint="default"/>
+      </w:rPr>
+    </w:lvl>
+    <w:lvl w:ilvl="3" w:tplc="04160001" w:tentative="1">
+      <w:start w:val="1"/>
+      <w:numFmt w:val="bullet"/>
+      <w:lvlText w:val=""/>
+      <w:lvlJc w:val="left"/>
+      <w:pPr>
+        <w:ind w:left="2880" w:hanging="360"/>
+      </w:pPr>
+      <w:rPr>
+        <w:rFonts w:ascii="Symbol" w:hAnsi="Symbol" w:hint="default"/>
+      </w:rPr>
+    </w:lvl>
+    <w:lvl w:ilvl="4" w:tplc="04160003" w:tentative="1">
+      <w:start w:val="1"/>
+      <w:numFmt w:val="bullet"/>
+      <w:lvlText w:val="o"/>
+      <w:lvlJc w:val="left"/>
+      <w:pPr>
+        <w:ind w:left="3600" w:hanging="360"/>
+      </w:pPr>
+      <w:rPr>
+        <w:rFonts w:ascii="Courier New" w:hAnsi="Courier New" w:cs="Courier New" w:hint="default"/>
+      </w:rPr>
+    </w:lvl>
+    <w:lvl w:ilvl="5" w:tplc="04160005" w:tentative="1">
+      <w:start w:val="1"/>
+      <w:numFmt w:val="bullet"/>
+      <w:lvlText w:val=""/>
+      <w:lvlJc w:val="left"/>
+      <w:pPr>
+        <w:ind w:left="4320" w:hanging="360"/>
+      </w:pPr>
+      <w:rPr>
+        <w:rFonts w:ascii="Wingdings" w:hAnsi="Wingdings" w:hint="default"/>
+      </w:rPr>
+    </w:lvl>
+    <w:lvl w:ilvl="6" w:tplc="04160001" w:tentative="1">
+      <w:start w:val="1"/>
+      <w:numFmt w:val="bullet"/>
+      <w:lvlText w:val=""/>
+      <w:lvlJc w:val="left"/>
+      <w:pPr>
+        <w:ind w:left="5040" w:hanging="360"/>
+      </w:pPr>
+      <w:rPr>
+        <w:rFonts w:ascii="Symbol" w:hAnsi="Symbol" w:hint="default"/>
+      </w:rPr>
+    </w:lvl>
+    <w:lvl w:ilvl="7" w:tplc="04160003" w:tentative="1">
+      <w:start w:val="1"/>
+      <w:numFmt w:val="bullet"/>
+      <w:lvlText w:val="o"/>
+      <w:lvlJc w:val="left"/>
+      <w:pPr>
+        <w:ind w:left="5760" w:hanging="360"/>
+      </w:pPr>
+      <w:rPr>
+        <w:rFonts w:ascii="Courier New" w:hAnsi="Courier New" w:cs="Courier New" w:hint="default"/>
+      </w:rPr>
+    </w:lvl>
+    <w:lvl w:ilvl="8" w:tplc="04160005" w:tentative="1">
+      <w:start w:val="1"/>
+      <w:numFmt w:val="bullet"/>
+      <w:lvlText w:val=""/>
+      <w:lvlJc w:val="left"/>
+      <w:pPr>
+        <w:ind w:left="6480" w:hanging="360"/>
+      </w:pPr>
+      <w:rPr>
+        <w:rFonts w:ascii="Wingdings" w:hAnsi="Wingdings" w:hint="default"/>
+      </w:rPr>
+    </w:lvl>
+  </w:abstractNum>
   <w:num w:numId="1" w16cid:durableId="169879536">
-    <w:abstractNumId w:val="5"/>
+    <w:abstractNumId w:val="7"/>
   </w:num>
   <w:num w:numId="2" w16cid:durableId="423965852">
     <w:abstractNumId w:val="0"/>
   </w:num>
   <w:num w:numId="3" w16cid:durableId="1187721005">
+    <w:abstractNumId w:val="3"/>
+  </w:num>
+  <w:num w:numId="4" w16cid:durableId="364405840">
+    <w:abstractNumId w:val="5"/>
+  </w:num>
+  <w:num w:numId="5" w16cid:durableId="254290456">
+    <w:abstractNumId w:val="4"/>
+  </w:num>
+  <w:num w:numId="6" w16cid:durableId="759906678">
     <w:abstractNumId w:val="2"/>
   </w:num>
-  <w:num w:numId="4" w16cid:durableId="364405840">
-    <w:abstractNumId w:val="4"/>
+  <w:num w:numId="7" w16cid:durableId="2038307892">
+    <w:abstractNumId w:val="6"/>
   </w:num>
-  <w:num w:numId="5" w16cid:durableId="254290456">
-    <w:abstractNumId w:val="3"/>
+  <w:num w:numId="8" w16cid:durableId="642589589">
+    <w:abstractNumId w:val="8"/>
   </w:num>
-  <w:num w:numId="6" w16cid:durableId="759906678">
+  <w:num w:numId="9" w16cid:durableId="847134924">
     <w:abstractNumId w:val="1"/>
   </w:num>
 </w:numbering>

</xml_diff>

<commit_message>
Módulo D Exercício 2
HTML finalizado
CSS finalizado
JS necessário inserir as fotos
</commit_message>
<xml_diff>
--- a/Anotações/Curso JavaScript.docx
+++ b/Anotações/Curso JavaScript.docx
@@ -2748,14 +2748,7 @@
           <w:sz w:val="24"/>
           <w:szCs w:val="24"/>
         </w:rPr>
-        <w:t xml:space="preserve">caso valor 3: </w:t>
-      </w:r>
-      <w:r>
-        <w:rPr>
-          <w:sz w:val="24"/>
-          <w:szCs w:val="24"/>
-        </w:rPr>
-        <w:t>break</w:t>
+        <w:t>caso valor 3: break</w:t>
       </w:r>
     </w:p>
     <w:p>
@@ -2874,6 +2867,545 @@
           <w:lang w:val="en-US"/>
         </w:rPr>
         <w:t>.getDay()</w:t>
+      </w:r>
+    </w:p>
+    <w:p>
+      <w:pPr>
+        <w:pStyle w:val="PargrafodaLista"/>
+        <w:numPr>
+          <w:ilvl w:val="0"/>
+          <w:numId w:val="14"/>
+        </w:numPr>
+        <w:jc w:val="both"/>
+        <w:rPr>
+          <w:sz w:val="24"/>
+          <w:szCs w:val="24"/>
+          <w:lang w:val="en-US"/>
+        </w:rPr>
+      </w:pPr>
+      <w:r>
+        <w:rPr>
+          <w:sz w:val="24"/>
+          <w:szCs w:val="24"/>
+          <w:lang w:val="en-US"/>
+        </w:rPr>
+        <w:t>.getFullYear()</w:t>
+      </w:r>
+    </w:p>
+    <w:p>
+      <w:pPr>
+        <w:pStyle w:val="PargrafodaLista"/>
+        <w:numPr>
+          <w:ilvl w:val="0"/>
+          <w:numId w:val="14"/>
+        </w:numPr>
+        <w:jc w:val="both"/>
+        <w:rPr>
+          <w:b/>
+          <w:bCs/>
+          <w:sz w:val="24"/>
+          <w:szCs w:val="24"/>
+          <w:lang w:val="en-US"/>
+        </w:rPr>
+      </w:pPr>
+      <w:r>
+        <w:rPr>
+          <w:b/>
+          <w:bCs/>
+          <w:sz w:val="24"/>
+          <w:szCs w:val="24"/>
+          <w:lang w:val="en-US"/>
+        </w:rPr>
+        <w:t>Imagens:</w:t>
+      </w:r>
+    </w:p>
+    <w:p>
+      <w:pPr>
+        <w:pStyle w:val="PargrafodaLista"/>
+        <w:numPr>
+          <w:ilvl w:val="1"/>
+          <w:numId w:val="14"/>
+        </w:numPr>
+        <w:shd w:val="clear" w:color="auto" w:fill="282A36"/>
+        <w:spacing w:after="0" w:line="300" w:lineRule="atLeast"/>
+        <w:rPr>
+          <w:rFonts w:ascii="Consolas" w:eastAsia="Times New Roman" w:hAnsi="Consolas" w:cs="Times New Roman"/>
+          <w:color w:val="F8F8F2"/>
+          <w:kern w:val="0"/>
+          <w:sz w:val="23"/>
+          <w:szCs w:val="23"/>
+          <w:lang w:eastAsia="pt-BR"/>
+          <w14:ligatures w14:val="none"/>
+        </w:rPr>
+      </w:pPr>
+      <w:r>
+        <w:rPr>
+          <w:rFonts w:ascii="Consolas" w:eastAsia="Times New Roman" w:hAnsi="Consolas" w:cs="Times New Roman"/>
+          <w:color w:val="F8F8F2"/>
+          <w:kern w:val="0"/>
+          <w:sz w:val="23"/>
+          <w:szCs w:val="23"/>
+          <w:lang w:eastAsia="pt-BR"/>
+          <w14:ligatures w14:val="none"/>
+        </w:rPr>
+        <w:t>.</w:t>
+      </w:r>
+      <w:r>
+        <w:rPr>
+          <w:rFonts w:ascii="Consolas" w:eastAsia="Times New Roman" w:hAnsi="Consolas" w:cs="Times New Roman"/>
+          <w:color w:val="50FA7B"/>
+          <w:kern w:val="0"/>
+          <w:sz w:val="23"/>
+          <w:szCs w:val="23"/>
+          <w:lang w:eastAsia="pt-BR"/>
+          <w14:ligatures w14:val="none"/>
+        </w:rPr>
+        <w:t>setAttribute</w:t>
+      </w:r>
+      <w:r>
+        <w:rPr>
+          <w:rFonts w:ascii="Consolas" w:eastAsia="Times New Roman" w:hAnsi="Consolas" w:cs="Times New Roman"/>
+          <w:color w:val="F8F8F2"/>
+          <w:kern w:val="0"/>
+          <w:sz w:val="23"/>
+          <w:szCs w:val="23"/>
+          <w:lang w:eastAsia="pt-BR"/>
+          <w14:ligatures w14:val="none"/>
+        </w:rPr>
+        <w:t>(</w:t>
+      </w:r>
+      <w:r>
+        <w:rPr>
+          <w:rFonts w:ascii="Consolas" w:eastAsia="Times New Roman" w:hAnsi="Consolas" w:cs="Times New Roman"/>
+          <w:color w:val="E9F284"/>
+          <w:kern w:val="0"/>
+          <w:sz w:val="23"/>
+          <w:szCs w:val="23"/>
+          <w:lang w:eastAsia="pt-BR"/>
+          <w14:ligatures w14:val="none"/>
+        </w:rPr>
+        <w:t>'</w:t>
+      </w:r>
+      <w:r>
+        <w:rPr>
+          <w:rFonts w:ascii="Consolas" w:eastAsia="Times New Roman" w:hAnsi="Consolas" w:cs="Times New Roman"/>
+          <w:color w:val="F1FA8C"/>
+          <w:kern w:val="0"/>
+          <w:sz w:val="23"/>
+          <w:szCs w:val="23"/>
+          <w:lang w:eastAsia="pt-BR"/>
+          <w14:ligatures w14:val="none"/>
+        </w:rPr>
+        <w:t>id</w:t>
+      </w:r>
+      <w:r>
+        <w:rPr>
+          <w:rFonts w:ascii="Consolas" w:eastAsia="Times New Roman" w:hAnsi="Consolas" w:cs="Times New Roman"/>
+          <w:color w:val="E9F284"/>
+          <w:kern w:val="0"/>
+          <w:sz w:val="23"/>
+          <w:szCs w:val="23"/>
+          <w:lang w:eastAsia="pt-BR"/>
+          <w14:ligatures w14:val="none"/>
+        </w:rPr>
+        <w:t>'</w:t>
+      </w:r>
+      <w:r>
+        <w:rPr>
+          <w:rFonts w:ascii="Consolas" w:eastAsia="Times New Roman" w:hAnsi="Consolas" w:cs="Times New Roman"/>
+          <w:color w:val="F8F8F2"/>
+          <w:kern w:val="0"/>
+          <w:sz w:val="23"/>
+          <w:szCs w:val="23"/>
+          <w:lang w:eastAsia="pt-BR"/>
+          <w14:ligatures w14:val="none"/>
+        </w:rPr>
+        <w:t xml:space="preserve">, </w:t>
+      </w:r>
+      <w:r>
+        <w:rPr>
+          <w:rFonts w:ascii="Consolas" w:eastAsia="Times New Roman" w:hAnsi="Consolas" w:cs="Times New Roman"/>
+          <w:color w:val="E9F284"/>
+          <w:kern w:val="0"/>
+          <w:sz w:val="23"/>
+          <w:szCs w:val="23"/>
+          <w:lang w:eastAsia="pt-BR"/>
+          <w14:ligatures w14:val="none"/>
+        </w:rPr>
+        <w:t>'</w:t>
+      </w:r>
+      <w:r>
+        <w:rPr>
+          <w:rFonts w:ascii="Consolas" w:eastAsia="Times New Roman" w:hAnsi="Consolas" w:cs="Times New Roman"/>
+          <w:color w:val="F1FA8C"/>
+          <w:kern w:val="0"/>
+          <w:sz w:val="23"/>
+          <w:szCs w:val="23"/>
+          <w:lang w:eastAsia="pt-BR"/>
+          <w14:ligatures w14:val="none"/>
+        </w:rPr>
+        <w:t>foto</w:t>
+      </w:r>
+      <w:r>
+        <w:rPr>
+          <w:rFonts w:ascii="Consolas" w:eastAsia="Times New Roman" w:hAnsi="Consolas" w:cs="Times New Roman"/>
+          <w:color w:val="E9F284"/>
+          <w:kern w:val="0"/>
+          <w:sz w:val="23"/>
+          <w:szCs w:val="23"/>
+          <w:lang w:eastAsia="pt-BR"/>
+          <w14:ligatures w14:val="none"/>
+        </w:rPr>
+        <w:t>'</w:t>
+      </w:r>
+      <w:r>
+        <w:rPr>
+          <w:rFonts w:ascii="Consolas" w:eastAsia="Times New Roman" w:hAnsi="Consolas" w:cs="Times New Roman"/>
+          <w:color w:val="F8F8F2"/>
+          <w:kern w:val="0"/>
+          <w:sz w:val="23"/>
+          <w:szCs w:val="23"/>
+          <w:lang w:eastAsia="pt-BR"/>
+          <w14:ligatures w14:val="none"/>
+        </w:rPr>
+        <w:t>)</w:t>
+      </w:r>
+    </w:p>
+    <w:p>
+      <w:pPr>
+        <w:pStyle w:val="PargrafodaLista"/>
+        <w:numPr>
+          <w:ilvl w:val="2"/>
+          <w:numId w:val="14"/>
+        </w:numPr>
+        <w:shd w:val="clear" w:color="auto" w:fill="282A36"/>
+        <w:spacing w:after="0" w:line="300" w:lineRule="atLeast"/>
+        <w:rPr>
+          <w:rFonts w:ascii="Consolas" w:eastAsia="Times New Roman" w:hAnsi="Consolas" w:cs="Times New Roman"/>
+          <w:color w:val="F8F8F2"/>
+          <w:kern w:val="0"/>
+          <w:sz w:val="23"/>
+          <w:szCs w:val="23"/>
+          <w:lang w:eastAsia="pt-BR"/>
+          <w14:ligatures w14:val="none"/>
+        </w:rPr>
+      </w:pPr>
+      <w:r>
+        <w:rPr>
+          <w:rFonts w:ascii="Consolas" w:eastAsia="Times New Roman" w:hAnsi="Consolas" w:cs="Times New Roman"/>
+          <w:color w:val="F8F8F2"/>
+          <w:kern w:val="0"/>
+          <w:sz w:val="23"/>
+          <w:szCs w:val="23"/>
+          <w:lang w:eastAsia="pt-BR"/>
+          <w14:ligatures w14:val="none"/>
+        </w:rPr>
+        <w:t>.</w:t>
+      </w:r>
+      <w:r>
+        <w:rPr>
+          <w:rFonts w:ascii="Consolas" w:eastAsia="Times New Roman" w:hAnsi="Consolas" w:cs="Times New Roman"/>
+          <w:color w:val="50FA7B"/>
+          <w:kern w:val="0"/>
+          <w:sz w:val="23"/>
+          <w:szCs w:val="23"/>
+          <w:lang w:eastAsia="pt-BR"/>
+          <w14:ligatures w14:val="none"/>
+        </w:rPr>
+        <w:t>setAttribute</w:t>
+      </w:r>
+      <w:r>
+        <w:rPr>
+          <w:rFonts w:ascii="Consolas" w:eastAsia="Times New Roman" w:hAnsi="Consolas" w:cs="Times New Roman"/>
+          <w:color w:val="F8F8F2"/>
+          <w:kern w:val="0"/>
+          <w:sz w:val="23"/>
+          <w:szCs w:val="23"/>
+          <w:lang w:eastAsia="pt-BR"/>
+          <w14:ligatures w14:val="none"/>
+        </w:rPr>
+        <w:t>(</w:t>
+      </w:r>
+      <w:r>
+        <w:rPr>
+          <w:rFonts w:ascii="Consolas" w:eastAsia="Times New Roman" w:hAnsi="Consolas" w:cs="Times New Roman"/>
+          <w:color w:val="E9F284"/>
+          <w:kern w:val="0"/>
+          <w:sz w:val="23"/>
+          <w:szCs w:val="23"/>
+          <w:lang w:eastAsia="pt-BR"/>
+          <w14:ligatures w14:val="none"/>
+        </w:rPr>
+        <w:t>'</w:t>
+      </w:r>
+      <w:r>
+        <w:rPr>
+          <w:rFonts w:ascii="Consolas" w:eastAsia="Times New Roman" w:hAnsi="Consolas" w:cs="Times New Roman"/>
+          <w:color w:val="F1FA8C"/>
+          <w:kern w:val="0"/>
+          <w:sz w:val="23"/>
+          <w:szCs w:val="23"/>
+          <w:lang w:eastAsia="pt-BR"/>
+          <w14:ligatures w14:val="none"/>
+        </w:rPr>
+        <w:t>src</w:t>
+      </w:r>
+      <w:r>
+        <w:rPr>
+          <w:rFonts w:ascii="Consolas" w:eastAsia="Times New Roman" w:hAnsi="Consolas" w:cs="Times New Roman"/>
+          <w:color w:val="E9F284"/>
+          <w:kern w:val="0"/>
+          <w:sz w:val="23"/>
+          <w:szCs w:val="23"/>
+          <w:lang w:eastAsia="pt-BR"/>
+          <w14:ligatures w14:val="none"/>
+        </w:rPr>
+        <w:t>'</w:t>
+      </w:r>
+      <w:r>
+        <w:rPr>
+          <w:rFonts w:ascii="Consolas" w:eastAsia="Times New Roman" w:hAnsi="Consolas" w:cs="Times New Roman"/>
+          <w:color w:val="F8F8F2"/>
+          <w:kern w:val="0"/>
+          <w:sz w:val="23"/>
+          <w:szCs w:val="23"/>
+          <w:lang w:eastAsia="pt-BR"/>
+          <w14:ligatures w14:val="none"/>
+        </w:rPr>
+        <w:t xml:space="preserve">, </w:t>
+      </w:r>
+      <w:r>
+        <w:rPr>
+          <w:rFonts w:ascii="Consolas" w:eastAsia="Times New Roman" w:hAnsi="Consolas" w:cs="Times New Roman"/>
+          <w:color w:val="E9F284"/>
+          <w:kern w:val="0"/>
+          <w:sz w:val="23"/>
+          <w:szCs w:val="23"/>
+          <w:lang w:eastAsia="pt-BR"/>
+          <w14:ligatures w14:val="none"/>
+        </w:rPr>
+        <w:t>'</w:t>
+      </w:r>
+      <w:r>
+        <w:rPr>
+          <w:rFonts w:ascii="Consolas" w:eastAsia="Times New Roman" w:hAnsi="Consolas" w:cs="Times New Roman"/>
+          <w:color w:val="F1FA8C"/>
+          <w:kern w:val="0"/>
+          <w:sz w:val="23"/>
+          <w:szCs w:val="23"/>
+          <w:lang w:eastAsia="pt-BR"/>
+          <w14:ligatures w14:val="none"/>
+        </w:rPr>
+        <w:t>homem.jpg</w:t>
+      </w:r>
+      <w:r>
+        <w:rPr>
+          <w:rFonts w:ascii="Consolas" w:eastAsia="Times New Roman" w:hAnsi="Consolas" w:cs="Times New Roman"/>
+          <w:color w:val="E9F284"/>
+          <w:kern w:val="0"/>
+          <w:sz w:val="23"/>
+          <w:szCs w:val="23"/>
+          <w:lang w:eastAsia="pt-BR"/>
+          <w14:ligatures w14:val="none"/>
+        </w:rPr>
+        <w:t>'</w:t>
+      </w:r>
+      <w:r>
+        <w:rPr>
+          <w:rFonts w:ascii="Consolas" w:eastAsia="Times New Roman" w:hAnsi="Consolas" w:cs="Times New Roman"/>
+          <w:color w:val="F8F8F2"/>
+          <w:kern w:val="0"/>
+          <w:sz w:val="23"/>
+          <w:szCs w:val="23"/>
+          <w:lang w:eastAsia="pt-BR"/>
+          <w14:ligatures w14:val="none"/>
+        </w:rPr>
+        <w:t>)</w:t>
+      </w:r>
+    </w:p>
+    <w:p>
+      <w:pPr>
+        <w:pStyle w:val="PargrafodaLista"/>
+        <w:numPr>
+          <w:ilvl w:val="1"/>
+          <w:numId w:val="14"/>
+        </w:numPr>
+        <w:shd w:val="clear" w:color="auto" w:fill="282A36"/>
+        <w:spacing w:after="0" w:line="300" w:lineRule="atLeast"/>
+        <w:rPr>
+          <w:rFonts w:ascii="Consolas" w:eastAsia="Times New Roman" w:hAnsi="Consolas" w:cs="Times New Roman"/>
+          <w:color w:val="F8F8F2"/>
+          <w:kern w:val="0"/>
+          <w:sz w:val="23"/>
+          <w:szCs w:val="23"/>
+          <w:lang w:eastAsia="pt-BR"/>
+          <w14:ligatures w14:val="none"/>
+        </w:rPr>
+      </w:pPr>
+      <w:r>
+        <w:rPr>
+          <w:rFonts w:ascii="Consolas" w:eastAsia="Times New Roman" w:hAnsi="Consolas" w:cs="Times New Roman"/>
+          <w:color w:val="F8F8F2"/>
+          <w:kern w:val="0"/>
+          <w:sz w:val="23"/>
+          <w:szCs w:val="23"/>
+          <w:lang w:eastAsia="pt-BR"/>
+          <w14:ligatures w14:val="none"/>
+        </w:rPr>
+        <w:t>res.</w:t>
+      </w:r>
+      <w:r>
+        <w:rPr>
+          <w:rFonts w:ascii="Consolas" w:eastAsia="Times New Roman" w:hAnsi="Consolas" w:cs="Times New Roman"/>
+          <w:color w:val="50FA7B"/>
+          <w:kern w:val="0"/>
+          <w:sz w:val="23"/>
+          <w:szCs w:val="23"/>
+          <w:lang w:eastAsia="pt-BR"/>
+          <w14:ligatures w14:val="none"/>
+        </w:rPr>
+        <w:t>appendChild</w:t>
+      </w:r>
+      <w:r>
+        <w:rPr>
+          <w:rFonts w:ascii="Consolas" w:eastAsia="Times New Roman" w:hAnsi="Consolas" w:cs="Times New Roman"/>
+          <w:color w:val="F8F8F2"/>
+          <w:kern w:val="0"/>
+          <w:sz w:val="23"/>
+          <w:szCs w:val="23"/>
+          <w:lang w:eastAsia="pt-BR"/>
+          <w14:ligatures w14:val="none"/>
+        </w:rPr>
+        <w:t>(img)</w:t>
+      </w:r>
+    </w:p>
+    <w:p>
+      <w:pPr>
+        <w:pStyle w:val="PargrafodaLista"/>
+        <w:numPr>
+          <w:ilvl w:val="0"/>
+          <w:numId w:val="14"/>
+        </w:numPr>
+        <w:jc w:val="both"/>
+        <w:rPr>
+          <w:b/>
+          <w:bCs/>
+          <w:sz w:val="24"/>
+          <w:szCs w:val="24"/>
+          <w:lang w:val="en-US"/>
+        </w:rPr>
+      </w:pPr>
+      <w:r>
+        <w:rPr>
+          <w:b/>
+          <w:bCs/>
+          <w:sz w:val="24"/>
+          <w:szCs w:val="24"/>
+          <w:lang w:val="en-US"/>
+        </w:rPr>
+        <w:t>Radio button:</w:t>
+      </w:r>
+    </w:p>
+    <w:p>
+      <w:pPr>
+        <w:pStyle w:val="PargrafodaLista"/>
+        <w:numPr>
+          <w:ilvl w:val="1"/>
+          <w:numId w:val="14"/>
+        </w:numPr>
+        <w:jc w:val="both"/>
+        <w:rPr>
+          <w:sz w:val="24"/>
+          <w:szCs w:val="24"/>
+        </w:rPr>
+      </w:pPr>
+      <w:r>
+        <w:rPr>
+          <w:sz w:val="24"/>
+          <w:szCs w:val="24"/>
+        </w:rPr>
+        <w:t>Tem que ser pego pelo n</w:t>
+      </w:r>
+      <w:r>
+        <w:rPr>
+          <w:sz w:val="24"/>
+          <w:szCs w:val="24"/>
+        </w:rPr>
+        <w:t xml:space="preserve">ame, todos os rádios precisam ter o mesmo name - </w:t>
+      </w:r>
+      <w:r>
+        <w:rPr>
+          <w:sz w:val="24"/>
+          <w:szCs w:val="24"/>
+        </w:rPr>
+        <w:t>var fsex = document.getElementsByName('sexo')</w:t>
+      </w:r>
+    </w:p>
+    <w:p>
+      <w:pPr>
+        <w:pStyle w:val="PargrafodaLista"/>
+        <w:numPr>
+          <w:ilvl w:val="1"/>
+          <w:numId w:val="14"/>
+        </w:numPr>
+        <w:jc w:val="both"/>
+        <w:rPr>
+          <w:sz w:val="24"/>
+          <w:szCs w:val="24"/>
+        </w:rPr>
+      </w:pPr>
+      <w:r>
+        <w:rPr>
+          <w:sz w:val="24"/>
+          <w:szCs w:val="24"/>
+        </w:rPr>
+        <w:t xml:space="preserve">Para selecionar o primeiro, segundo, etc, radio é necessário chamar por colocação - </w:t>
+      </w:r>
+      <w:r>
+        <w:rPr>
+          <w:sz w:val="24"/>
+          <w:szCs w:val="24"/>
+        </w:rPr>
+        <w:t>if (fsex[0].checked)</w:t>
+      </w:r>
+    </w:p>
+    <w:p>
+      <w:pPr>
+        <w:pStyle w:val="PargrafodaLista"/>
+        <w:numPr>
+          <w:ilvl w:val="1"/>
+          <w:numId w:val="14"/>
+        </w:numPr>
+        <w:jc w:val="both"/>
+        <w:rPr>
+          <w:sz w:val="24"/>
+          <w:szCs w:val="24"/>
+        </w:rPr>
+      </w:pPr>
+      <w:r>
+        <w:rPr>
+          <w:sz w:val="24"/>
+          <w:szCs w:val="24"/>
+        </w:rPr>
+        <w:t xml:space="preserve">Lembrar de colocar </w:t>
+      </w:r>
+      <w:r>
+        <w:rPr>
+          <w:i/>
+          <w:iCs/>
+          <w:sz w:val="24"/>
+          <w:szCs w:val="24"/>
+        </w:rPr>
+        <w:t>checked</w:t>
+      </w:r>
+      <w:r>
+        <w:rPr>
+          <w:i/>
+          <w:iCs/>
+          <w:sz w:val="24"/>
+          <w:szCs w:val="24"/>
+        </w:rPr>
+        <w:t xml:space="preserve"> em um dos inputs</w:t>
       </w:r>
     </w:p>
     <w:sectPr>
@@ -4147,7 +4679,7 @@
         <w:rFonts w:ascii="Symbol" w:hAnsi="Symbol" w:hint="default"/>
       </w:rPr>
     </w:lvl>
-    <w:lvl w:ilvl="1" w:tplc="04160003" w:tentative="1">
+    <w:lvl w:ilvl="1" w:tplc="04160003">
       <w:start w:val="1"/>
       <w:numFmt w:val="bullet"/>
       <w:lvlText w:val="o"/>
@@ -4159,7 +4691,7 @@
         <w:rFonts w:ascii="Courier New" w:hAnsi="Courier New" w:cs="Courier New" w:hint="default"/>
       </w:rPr>
     </w:lvl>
-    <w:lvl w:ilvl="2" w:tplc="04160005" w:tentative="1">
+    <w:lvl w:ilvl="2" w:tplc="04160005">
       <w:start w:val="1"/>
       <w:numFmt w:val="bullet"/>
       <w:lvlText w:val=""/>
@@ -5118,7 +5650,6 @@
   <w:style w:type="character" w:default="1" w:styleId="Fontepargpadro">
     <w:name w:val="Default Paragraph Font"/>
     <w:uiPriority w:val="1"/>
-    <w:semiHidden/>
     <w:unhideWhenUsed/>
   </w:style>
   <w:style w:type="table" w:default="1" w:styleId="Tabelanormal">

</xml_diff>

<commit_message>
Módulo E - Iniciando exercício 1
</commit_message>
<xml_diff>
--- a/Anotações/Curso JavaScript.docx
+++ b/Anotações/Curso JavaScript.docx
@@ -3862,14 +3862,189 @@
     </w:p>
     <w:p>
       <w:pPr>
-        <w:jc w:val="both"/>
+        <w:pStyle w:val="PargrafodaLista"/>
+        <w:numPr>
+          <w:ilvl w:val="0"/>
+          <w:numId w:val="14"/>
+        </w:numPr>
+        <w:spacing w:line="360" w:lineRule="auto"/>
+        <w:jc w:val="both"/>
+        <w:rPr>
+          <w:sz w:val="24"/>
+          <w:szCs w:val="24"/>
+        </w:rPr>
+      </w:pPr>
+      <w:r>
+        <w:rPr>
+          <w:sz w:val="24"/>
+          <w:szCs w:val="24"/>
+        </w:rPr>
+        <w:t xml:space="preserve">Estrutura de repetição com teste lógico no </w:t>
+      </w:r>
+      <w:r>
         <w:rPr>
           <w:b/>
           <w:bCs/>
           <w:sz w:val="24"/>
           <w:szCs w:val="24"/>
-        </w:rPr>
-      </w:pPr>
+          <w:u w:val="single"/>
+        </w:rPr>
+        <w:t>início</w:t>
+      </w:r>
+    </w:p>
+    <w:p>
+      <w:pPr>
+        <w:pStyle w:val="PargrafodaLista"/>
+        <w:numPr>
+          <w:ilvl w:val="1"/>
+          <w:numId w:val="14"/>
+        </w:numPr>
+        <w:spacing w:line="360" w:lineRule="auto"/>
+        <w:jc w:val="both"/>
+        <w:rPr>
+          <w:sz w:val="24"/>
+          <w:szCs w:val="24"/>
+        </w:rPr>
+      </w:pPr>
+      <w:proofErr w:type="spellStart"/>
+      <w:r>
+        <w:rPr>
+          <w:sz w:val="24"/>
+          <w:szCs w:val="24"/>
+        </w:rPr>
+        <w:t>while</w:t>
+      </w:r>
+      <w:proofErr w:type="spellEnd"/>
+      <w:r>
+        <w:rPr>
+          <w:sz w:val="24"/>
+          <w:szCs w:val="24"/>
+        </w:rPr>
+        <w:t xml:space="preserve"> (condição){}</w:t>
+      </w:r>
+    </w:p>
+    <w:p>
+      <w:pPr>
+        <w:pStyle w:val="PargrafodaLista"/>
+        <w:numPr>
+          <w:ilvl w:val="0"/>
+          <w:numId w:val="14"/>
+        </w:numPr>
+        <w:spacing w:line="360" w:lineRule="auto"/>
+        <w:jc w:val="both"/>
+        <w:rPr>
+          <w:sz w:val="24"/>
+          <w:szCs w:val="24"/>
+        </w:rPr>
+      </w:pPr>
+      <w:r>
+        <w:rPr>
+          <w:sz w:val="24"/>
+          <w:szCs w:val="24"/>
+        </w:rPr>
+        <w:t xml:space="preserve">Estrutura de repetição com teste lógico no </w:t>
+      </w:r>
+      <w:r>
+        <w:rPr>
+          <w:b/>
+          <w:bCs/>
+          <w:sz w:val="24"/>
+          <w:szCs w:val="24"/>
+          <w:u w:val="single"/>
+        </w:rPr>
+        <w:t>final</w:t>
+      </w:r>
+    </w:p>
+    <w:p>
+      <w:pPr>
+        <w:pStyle w:val="PargrafodaLista"/>
+        <w:numPr>
+          <w:ilvl w:val="1"/>
+          <w:numId w:val="14"/>
+        </w:numPr>
+        <w:spacing w:line="360" w:lineRule="auto"/>
+        <w:jc w:val="both"/>
+        <w:rPr>
+          <w:sz w:val="24"/>
+          <w:szCs w:val="24"/>
+        </w:rPr>
+      </w:pPr>
+      <w:r>
+        <w:rPr>
+          <w:sz w:val="24"/>
+          <w:szCs w:val="24"/>
+        </w:rPr>
+        <w:t>do {} while (condição)</w:t>
+      </w:r>
+    </w:p>
+    <w:p>
+      <w:pPr>
+        <w:pStyle w:val="PargrafodaLista"/>
+        <w:numPr>
+          <w:ilvl w:val="0"/>
+          <w:numId w:val="14"/>
+        </w:numPr>
+        <w:spacing w:line="360" w:lineRule="auto"/>
+        <w:jc w:val="both"/>
+        <w:rPr>
+          <w:sz w:val="24"/>
+          <w:szCs w:val="24"/>
+        </w:rPr>
+      </w:pPr>
+      <w:r>
+        <w:rPr>
+          <w:sz w:val="24"/>
+          <w:szCs w:val="24"/>
+        </w:rPr>
+        <w:t xml:space="preserve">Estrutura de repetição com </w:t>
+      </w:r>
+      <w:r>
+        <w:rPr>
+          <w:b/>
+          <w:bCs/>
+          <w:sz w:val="24"/>
+          <w:szCs w:val="24"/>
+          <w:u w:val="single"/>
+        </w:rPr>
+        <w:t>variável de controle</w:t>
+      </w:r>
+    </w:p>
+    <w:p>
+      <w:pPr>
+        <w:pStyle w:val="PargrafodaLista"/>
+        <w:numPr>
+          <w:ilvl w:val="1"/>
+          <w:numId w:val="14"/>
+        </w:numPr>
+        <w:jc w:val="both"/>
+        <w:rPr>
+          <w:sz w:val="24"/>
+          <w:szCs w:val="24"/>
+        </w:rPr>
+      </w:pPr>
+      <w:r>
+        <w:rPr>
+          <w:sz w:val="24"/>
+          <w:szCs w:val="24"/>
+        </w:rPr>
+        <w:t xml:space="preserve">for (inicio; teste; </w:t>
+      </w:r>
+      <w:proofErr w:type="spellStart"/>
+      <w:r>
+        <w:rPr>
+          <w:sz w:val="24"/>
+          <w:szCs w:val="24"/>
+        </w:rPr>
+        <w:t>incr</w:t>
+      </w:r>
+      <w:proofErr w:type="spellEnd"/>
+      <w:r>
+        <w:rPr>
+          <w:sz w:val="24"/>
+          <w:szCs w:val="24"/>
+        </w:rPr>
+        <w:t xml:space="preserve">){} </w:t>
+      </w:r>
     </w:p>
     <w:p>
       <w:pPr>
@@ -6127,7 +6302,7 @@
   <w:abstractNum w:abstractNumId="11" w15:restartNumberingAfterBreak="0">
     <w:nsid w:val="5A1A58E5"/>
     <w:multiLevelType w:val="hybridMultilevel"/>
-    <w:tmpl w:val="E1D6532E"/>
+    <w:tmpl w:val="C720CE5A"/>
     <w:lvl w:ilvl="0" w:tplc="04160001">
       <w:start w:val="1"/>
       <w:numFmt w:val="bullet"/>

</xml_diff>

<commit_message>
Breve explicação sobre "Objetos""
</commit_message>
<xml_diff>
--- a/Anotações/Curso JavaScript.docx
+++ b/Anotações/Curso JavaScript.docx
@@ -4102,6 +4102,7 @@
     </w:p>
     <w:p>
       <w:pPr>
+        <w:ind w:firstLine="360"/>
         <w:jc w:val="both"/>
         <w:rPr>
           <w:sz w:val="24"/>
@@ -4639,6 +4640,7 @@
     </w:p>
     <w:p>
       <w:pPr>
+        <w:ind w:firstLine="708"/>
         <w:jc w:val="both"/>
         <w:rPr>
           <w:sz w:val="24"/>
@@ -4651,6 +4653,13 @@
           <w:szCs w:val="24"/>
         </w:rPr>
         <w:t>São ações executadas assim que são chamadas ou em decorrência de algum evento.</w:t>
+      </w:r>
+      <w:r>
+        <w:rPr>
+          <w:sz w:val="24"/>
+          <w:szCs w:val="24"/>
+        </w:rPr>
+        <w:t xml:space="preserve"> São heterogêneas, podem guardar valores de diferentes tipos.</w:t>
       </w:r>
     </w:p>
     <w:p>
@@ -4783,254 +4792,6 @@
           <w14:ligatures w14:val="none"/>
         </w:rPr>
       </w:pPr>
-      <w:proofErr w:type="spellStart"/>
-      <w:r>
-        <w:rPr>
-          <w:rFonts w:ascii="Consolas" w:eastAsia="Times New Roman" w:hAnsi="Consolas" w:cs="Times New Roman"/>
-          <w:color w:val="FF79C6"/>
-          <w:kern w:val="0"/>
-          <w:sz w:val="23"/>
-          <w:szCs w:val="23"/>
-          <w:lang w:eastAsia="pt-BR"/>
-          <w14:ligatures w14:val="none"/>
-        </w:rPr>
-        <w:t>function</w:t>
-      </w:r>
-      <w:proofErr w:type="spellEnd"/>
-      <w:r>
-        <w:rPr>
-          <w:rFonts w:ascii="Consolas" w:eastAsia="Times New Roman" w:hAnsi="Consolas" w:cs="Times New Roman"/>
-          <w:color w:val="F8F8F2"/>
-          <w:kern w:val="0"/>
-          <w:sz w:val="23"/>
-          <w:szCs w:val="23"/>
-          <w:lang w:eastAsia="pt-BR"/>
-          <w14:ligatures w14:val="none"/>
-        </w:rPr>
-        <w:t xml:space="preserve"> </w:t>
-      </w:r>
-      <w:r>
-        <w:rPr>
-          <w:rFonts w:ascii="Consolas" w:eastAsia="Times New Roman" w:hAnsi="Consolas" w:cs="Times New Roman"/>
-          <w:color w:val="50FA7B"/>
-          <w:kern w:val="0"/>
-          <w:sz w:val="23"/>
-          <w:szCs w:val="23"/>
-          <w:lang w:eastAsia="pt-BR"/>
-          <w14:ligatures w14:val="none"/>
-        </w:rPr>
-        <w:t>soma</w:t>
-      </w:r>
-      <w:r>
-        <w:rPr>
-          <w:rFonts w:ascii="Consolas" w:eastAsia="Times New Roman" w:hAnsi="Consolas" w:cs="Times New Roman"/>
-          <w:color w:val="F8F8F2"/>
-          <w:kern w:val="0"/>
-          <w:sz w:val="23"/>
-          <w:szCs w:val="23"/>
-          <w:lang w:eastAsia="pt-BR"/>
-          <w14:ligatures w14:val="none"/>
-        </w:rPr>
-        <w:t>(</w:t>
-      </w:r>
-      <w:r>
-        <w:rPr>
-          <w:rFonts w:ascii="Consolas" w:eastAsia="Times New Roman" w:hAnsi="Consolas" w:cs="Times New Roman"/>
-          <w:i/>
-          <w:iCs/>
-          <w:color w:val="FFB86C"/>
-          <w:kern w:val="0"/>
-          <w:sz w:val="23"/>
-          <w:szCs w:val="23"/>
-          <w:lang w:eastAsia="pt-BR"/>
-          <w14:ligatures w14:val="none"/>
-        </w:rPr>
-        <w:t>n1</w:t>
-      </w:r>
-      <w:r>
-        <w:rPr>
-          <w:rFonts w:ascii="Consolas" w:eastAsia="Times New Roman" w:hAnsi="Consolas" w:cs="Times New Roman"/>
-          <w:color w:val="FF79C6"/>
-          <w:kern w:val="0"/>
-          <w:sz w:val="23"/>
-          <w:szCs w:val="23"/>
-          <w:lang w:eastAsia="pt-BR"/>
-          <w14:ligatures w14:val="none"/>
-        </w:rPr>
-        <w:t>=</w:t>
-      </w:r>
-      <w:r>
-        <w:rPr>
-          <w:rFonts w:ascii="Consolas" w:eastAsia="Times New Roman" w:hAnsi="Consolas" w:cs="Times New Roman"/>
-          <w:color w:val="BD93F9"/>
-          <w:kern w:val="0"/>
-          <w:sz w:val="23"/>
-          <w:szCs w:val="23"/>
-          <w:lang w:eastAsia="pt-BR"/>
-          <w14:ligatures w14:val="none"/>
-        </w:rPr>
-        <w:t>0</w:t>
-      </w:r>
-      <w:r>
-        <w:rPr>
-          <w:rFonts w:ascii="Consolas" w:eastAsia="Times New Roman" w:hAnsi="Consolas" w:cs="Times New Roman"/>
-          <w:color w:val="F8F8F2"/>
-          <w:kern w:val="0"/>
-          <w:sz w:val="23"/>
-          <w:szCs w:val="23"/>
-          <w:lang w:eastAsia="pt-BR"/>
-          <w14:ligatures w14:val="none"/>
-        </w:rPr>
-        <w:t xml:space="preserve">, </w:t>
-      </w:r>
-      <w:r>
-        <w:rPr>
-          <w:rFonts w:ascii="Consolas" w:eastAsia="Times New Roman" w:hAnsi="Consolas" w:cs="Times New Roman"/>
-          <w:i/>
-          <w:iCs/>
-          <w:color w:val="FFB86C"/>
-          <w:kern w:val="0"/>
-          <w:sz w:val="23"/>
-          <w:szCs w:val="23"/>
-          <w:lang w:eastAsia="pt-BR"/>
-          <w14:ligatures w14:val="none"/>
-        </w:rPr>
-        <w:t>n2</w:t>
-      </w:r>
-      <w:r>
-        <w:rPr>
-          <w:rFonts w:ascii="Consolas" w:eastAsia="Times New Roman" w:hAnsi="Consolas" w:cs="Times New Roman"/>
-          <w:color w:val="F8F8F2"/>
-          <w:kern w:val="0"/>
-          <w:sz w:val="23"/>
-          <w:szCs w:val="23"/>
-          <w:lang w:eastAsia="pt-BR"/>
-          <w14:ligatures w14:val="none"/>
-        </w:rPr>
-        <w:t>){</w:t>
-      </w:r>
-      <w:r>
-        <w:rPr>
-          <w:rFonts w:ascii="Consolas" w:eastAsia="Times New Roman" w:hAnsi="Consolas" w:cs="Times New Roman"/>
-          <w:color w:val="F8F8F2"/>
-          <w:kern w:val="0"/>
-          <w:sz w:val="23"/>
-          <w:szCs w:val="23"/>
-          <w:lang w:eastAsia="pt-BR"/>
-          <w14:ligatures w14:val="none"/>
-        </w:rPr>
-        <w:t>}</w:t>
-      </w:r>
-    </w:p>
-    <w:p>
-      <w:pPr>
-        <w:jc w:val="both"/>
-        <w:rPr>
-          <w:b/>
-          <w:bCs/>
-          <w:sz w:val="24"/>
-          <w:szCs w:val="24"/>
-        </w:rPr>
-      </w:pPr>
-    </w:p>
-    <w:p>
-      <w:pPr>
-        <w:jc w:val="both"/>
-        <w:rPr>
-          <w:b/>
-          <w:bCs/>
-          <w:sz w:val="24"/>
-          <w:szCs w:val="24"/>
-        </w:rPr>
-      </w:pPr>
-    </w:p>
-    <w:p>
-      <w:pPr>
-        <w:jc w:val="both"/>
-        <w:rPr>
-          <w:b/>
-          <w:bCs/>
-          <w:sz w:val="24"/>
-          <w:szCs w:val="24"/>
-        </w:rPr>
-      </w:pPr>
-    </w:p>
-    <w:p>
-      <w:pPr>
-        <w:jc w:val="both"/>
-        <w:rPr>
-          <w:b/>
-          <w:bCs/>
-          <w:sz w:val="24"/>
-          <w:szCs w:val="24"/>
-        </w:rPr>
-      </w:pPr>
-    </w:p>
-    <w:p>
-      <w:pPr>
-        <w:jc w:val="both"/>
-        <w:rPr>
-          <w:b/>
-          <w:bCs/>
-          <w:sz w:val="24"/>
-          <w:szCs w:val="24"/>
-        </w:rPr>
-      </w:pPr>
-    </w:p>
-    <w:p>
-      <w:pPr>
-        <w:jc w:val="both"/>
-        <w:rPr>
-          <w:b/>
-          <w:bCs/>
-          <w:sz w:val="24"/>
-          <w:szCs w:val="24"/>
-        </w:rPr>
-      </w:pPr>
-    </w:p>
-    <w:p>
-      <w:pPr>
-        <w:jc w:val="both"/>
-        <w:rPr>
-          <w:b/>
-          <w:bCs/>
-          <w:sz w:val="24"/>
-          <w:szCs w:val="24"/>
-        </w:rPr>
-      </w:pPr>
-    </w:p>
-    <w:p>
-      <w:pPr>
-        <w:jc w:val="both"/>
-        <w:rPr>
-          <w:b/>
-          <w:bCs/>
-          <w:sz w:val="24"/>
-          <w:szCs w:val="24"/>
-        </w:rPr>
-      </w:pPr>
-    </w:p>
-    <w:p>
-      <w:pPr>
-        <w:jc w:val="both"/>
-        <w:rPr>
-          <w:b/>
-          <w:bCs/>
-          <w:sz w:val="24"/>
-          <w:szCs w:val="24"/>
-        </w:rPr>
-      </w:pPr>
-    </w:p>
-    <w:p>
-      <w:pPr>
-        <w:jc w:val="both"/>
-        <w:rPr>
-          <w:b/>
-          <w:bCs/>
-          <w:sz w:val="24"/>
-          <w:szCs w:val="24"/>
-        </w:rPr>
-      </w:pPr>
       <w:r>
         <w:rPr>
           <w:b/>
@@ -5039,15 +4800,14 @@
           <w:sz w:val="28"/>
           <w:szCs w:val="28"/>
         </w:rPr>
-        <w:lastRenderedPageBreak/>
         <w:drawing>
-          <wp:anchor distT="0" distB="0" distL="114300" distR="114300" simplePos="0" relativeHeight="251659264" behindDoc="0" locked="0" layoutInCell="1" allowOverlap="1" wp14:anchorId="6EFBCA53" wp14:editId="26D462B0">
+          <wp:anchor distT="0" distB="0" distL="114300" distR="114300" simplePos="0" relativeHeight="251659264" behindDoc="0" locked="0" layoutInCell="1" allowOverlap="1" wp14:anchorId="6EFBCA53" wp14:editId="38C85864">
             <wp:simplePos x="0" y="0"/>
             <wp:positionH relativeFrom="margin">
               <wp:align>center</wp:align>
             </wp:positionH>
             <wp:positionV relativeFrom="page">
-              <wp:posOffset>2733675</wp:posOffset>
+              <wp:posOffset>7896225</wp:posOffset>
             </wp:positionV>
             <wp:extent cx="2478405" cy="2667000"/>
             <wp:effectExtent l="0" t="0" r="0" b="0"/>
@@ -5103,13 +4863,13 @@
           <w:szCs w:val="24"/>
         </w:rPr>
         <w:drawing>
-          <wp:anchor distT="0" distB="0" distL="114300" distR="114300" simplePos="0" relativeHeight="251658240" behindDoc="0" locked="0" layoutInCell="1" allowOverlap="1" wp14:anchorId="3AB8FA49" wp14:editId="247D83C6">
+          <wp:anchor distT="0" distB="0" distL="114300" distR="114300" simplePos="0" relativeHeight="251658240" behindDoc="0" locked="0" layoutInCell="1" allowOverlap="1" wp14:anchorId="3AB8FA49" wp14:editId="59FAC71B">
             <wp:simplePos x="0" y="0"/>
             <wp:positionH relativeFrom="margin">
               <wp:align>center</wp:align>
             </wp:positionH>
             <wp:positionV relativeFrom="margin">
-              <wp:align>top</wp:align>
+              <wp:posOffset>5391150</wp:posOffset>
             </wp:positionV>
             <wp:extent cx="1642110" cy="1524000"/>
             <wp:effectExtent l="0" t="0" r="0" b="0"/>
@@ -5158,236 +4918,21 @@
           </wp:anchor>
         </w:drawing>
       </w:r>
-    </w:p>
-    <w:p>
-      <w:pPr>
-        <w:jc w:val="both"/>
-        <w:rPr>
-          <w:b/>
-          <w:bCs/>
-          <w:sz w:val="24"/>
-          <w:szCs w:val="24"/>
-        </w:rPr>
-      </w:pPr>
-    </w:p>
-    <w:p>
-      <w:pPr>
-        <w:jc w:val="both"/>
-        <w:rPr>
-          <w:b/>
-          <w:bCs/>
-          <w:sz w:val="24"/>
-          <w:szCs w:val="24"/>
-        </w:rPr>
-      </w:pPr>
-    </w:p>
-    <w:p>
-      <w:pPr>
-        <w:jc w:val="both"/>
-        <w:rPr>
-          <w:b/>
-          <w:bCs/>
-          <w:sz w:val="24"/>
-          <w:szCs w:val="24"/>
-        </w:rPr>
-      </w:pPr>
-    </w:p>
-    <w:p>
-      <w:pPr>
-        <w:jc w:val="both"/>
-        <w:rPr>
-          <w:b/>
-          <w:bCs/>
-          <w:sz w:val="24"/>
-          <w:szCs w:val="24"/>
-        </w:rPr>
-      </w:pPr>
-    </w:p>
-    <w:p>
-      <w:pPr>
-        <w:jc w:val="both"/>
-        <w:rPr>
-          <w:b/>
-          <w:bCs/>
-          <w:sz w:val="24"/>
-          <w:szCs w:val="24"/>
-        </w:rPr>
-      </w:pPr>
-      <w:r>
-        <w:rPr>
-          <w:b/>
-          <w:bCs/>
-          <w:sz w:val="24"/>
-          <w:szCs w:val="24"/>
-        </w:rPr>
-        <w:t>OUTROS:</w:t>
-      </w:r>
-    </w:p>
-    <w:p>
-      <w:pPr>
-        <w:pStyle w:val="PargrafodaLista"/>
-        <w:numPr>
-          <w:ilvl w:val="0"/>
-          <w:numId w:val="14"/>
-        </w:numPr>
-        <w:jc w:val="both"/>
-        <w:rPr>
-          <w:sz w:val="24"/>
-          <w:szCs w:val="24"/>
-          <w:lang w:val="en-US"/>
-        </w:rPr>
-      </w:pPr>
-      <w:proofErr w:type="gramStart"/>
-      <w:r>
-        <w:rPr>
-          <w:sz w:val="24"/>
-          <w:szCs w:val="24"/>
-          <w:lang w:val="en-US"/>
-        </w:rPr>
-        <w:t>.</w:t>
-      </w:r>
-      <w:proofErr w:type="spellStart"/>
-      <w:r>
-        <w:rPr>
-          <w:sz w:val="24"/>
-          <w:szCs w:val="24"/>
-          <w:lang w:val="en-US"/>
-        </w:rPr>
-        <w:t>getHours</w:t>
-      </w:r>
-      <w:proofErr w:type="spellEnd"/>
-      <w:proofErr w:type="gramEnd"/>
-      <w:r>
-        <w:rPr>
-          <w:sz w:val="24"/>
-          <w:szCs w:val="24"/>
-          <w:lang w:val="en-US"/>
-        </w:rPr>
-        <w:t>()</w:t>
-      </w:r>
-    </w:p>
-    <w:p>
-      <w:pPr>
-        <w:pStyle w:val="PargrafodaLista"/>
-        <w:numPr>
-          <w:ilvl w:val="0"/>
-          <w:numId w:val="14"/>
-        </w:numPr>
-        <w:jc w:val="both"/>
-        <w:rPr>
-          <w:sz w:val="24"/>
-          <w:szCs w:val="24"/>
-          <w:lang w:val="en-US"/>
-        </w:rPr>
-      </w:pPr>
-      <w:proofErr w:type="gramStart"/>
-      <w:r>
-        <w:rPr>
-          <w:sz w:val="24"/>
-          <w:szCs w:val="24"/>
-          <w:lang w:val="en-US"/>
-        </w:rPr>
-        <w:t>.</w:t>
-      </w:r>
-      <w:proofErr w:type="spellStart"/>
-      <w:r>
-        <w:rPr>
-          <w:sz w:val="24"/>
-          <w:szCs w:val="24"/>
-          <w:lang w:val="en-US"/>
-        </w:rPr>
-        <w:t>getDay</w:t>
-      </w:r>
-      <w:proofErr w:type="spellEnd"/>
-      <w:proofErr w:type="gramEnd"/>
-      <w:r>
-        <w:rPr>
-          <w:sz w:val="24"/>
-          <w:szCs w:val="24"/>
-          <w:lang w:val="en-US"/>
-        </w:rPr>
-        <w:t>()</w:t>
-      </w:r>
-    </w:p>
-    <w:p>
-      <w:pPr>
-        <w:pStyle w:val="PargrafodaLista"/>
-        <w:numPr>
-          <w:ilvl w:val="0"/>
-          <w:numId w:val="14"/>
-        </w:numPr>
-        <w:jc w:val="both"/>
-        <w:rPr>
-          <w:sz w:val="24"/>
-          <w:szCs w:val="24"/>
-          <w:lang w:val="en-US"/>
-        </w:rPr>
-      </w:pPr>
-      <w:proofErr w:type="gramStart"/>
-      <w:r>
-        <w:rPr>
-          <w:sz w:val="24"/>
-          <w:szCs w:val="24"/>
-          <w:lang w:val="en-US"/>
-        </w:rPr>
-        <w:t>.</w:t>
-      </w:r>
-      <w:proofErr w:type="spellStart"/>
-      <w:r>
-        <w:rPr>
-          <w:sz w:val="24"/>
-          <w:szCs w:val="24"/>
-          <w:lang w:val="en-US"/>
-        </w:rPr>
-        <w:t>getFullYear</w:t>
-      </w:r>
-      <w:proofErr w:type="spellEnd"/>
-      <w:proofErr w:type="gramEnd"/>
-      <w:r>
-        <w:rPr>
-          <w:sz w:val="24"/>
-          <w:szCs w:val="24"/>
-          <w:lang w:val="en-US"/>
-        </w:rPr>
-        <w:t>()</w:t>
-      </w:r>
-    </w:p>
-    <w:p>
-      <w:pPr>
-        <w:pStyle w:val="PargrafodaLista"/>
-        <w:numPr>
-          <w:ilvl w:val="0"/>
-          <w:numId w:val="14"/>
-        </w:numPr>
-        <w:jc w:val="both"/>
-        <w:rPr>
-          <w:b/>
-          <w:bCs/>
-          <w:sz w:val="24"/>
-          <w:szCs w:val="24"/>
-          <w:lang w:val="en-US"/>
-        </w:rPr>
-      </w:pPr>
-      <w:r>
-        <w:rPr>
-          <w:b/>
-          <w:bCs/>
-          <w:sz w:val="24"/>
-          <w:szCs w:val="24"/>
-          <w:lang w:val="en-US"/>
-        </w:rPr>
-        <w:t>Imagens:</w:t>
-      </w:r>
-    </w:p>
-    <w:p>
-      <w:pPr>
-        <w:pStyle w:val="PargrafodaLista"/>
-        <w:numPr>
-          <w:ilvl w:val="1"/>
-          <w:numId w:val="14"/>
-        </w:numPr>
-        <w:shd w:val="clear" w:color="auto" w:fill="282A36"/>
-        <w:spacing w:after="0" w:line="300" w:lineRule="atLeast"/>
+      <w:proofErr w:type="spellStart"/>
+      <w:r>
+        <w:rPr>
+          <w:rFonts w:ascii="Consolas" w:eastAsia="Times New Roman" w:hAnsi="Consolas" w:cs="Times New Roman"/>
+          <w:color w:val="FF79C6"/>
+          <w:kern w:val="0"/>
+          <w:sz w:val="23"/>
+          <w:szCs w:val="23"/>
+          <w:lang w:eastAsia="pt-BR"/>
+          <w14:ligatures w14:val="none"/>
+        </w:rPr>
+        <w:t>function</w:t>
+      </w:r>
+      <w:proofErr w:type="spellEnd"/>
+      <w:r>
         <w:rPr>
           <w:rFonts w:ascii="Consolas" w:eastAsia="Times New Roman" w:hAnsi="Consolas" w:cs="Times New Roman"/>
           <w:color w:val="F8F8F2"/>
@@ -5397,7 +4942,20 @@
           <w:lang w:eastAsia="pt-BR"/>
           <w14:ligatures w14:val="none"/>
         </w:rPr>
-      </w:pPr>
+        <w:t xml:space="preserve"> </w:t>
+      </w:r>
+      <w:r>
+        <w:rPr>
+          <w:rFonts w:ascii="Consolas" w:eastAsia="Times New Roman" w:hAnsi="Consolas" w:cs="Times New Roman"/>
+          <w:color w:val="50FA7B"/>
+          <w:kern w:val="0"/>
+          <w:sz w:val="23"/>
+          <w:szCs w:val="23"/>
+          <w:lang w:eastAsia="pt-BR"/>
+          <w14:ligatures w14:val="none"/>
+        </w:rPr>
+        <w:t>soma</w:t>
+      </w:r>
       <w:r>
         <w:rPr>
           <w:rFonts w:ascii="Consolas" w:eastAsia="Times New Roman" w:hAnsi="Consolas" w:cs="Times New Roman"/>
@@ -5408,6 +4966,741 @@
           <w:lang w:eastAsia="pt-BR"/>
           <w14:ligatures w14:val="none"/>
         </w:rPr>
+        <w:t>(</w:t>
+      </w:r>
+      <w:r>
+        <w:rPr>
+          <w:rFonts w:ascii="Consolas" w:eastAsia="Times New Roman" w:hAnsi="Consolas" w:cs="Times New Roman"/>
+          <w:i/>
+          <w:iCs/>
+          <w:color w:val="FFB86C"/>
+          <w:kern w:val="0"/>
+          <w:sz w:val="23"/>
+          <w:szCs w:val="23"/>
+          <w:lang w:eastAsia="pt-BR"/>
+          <w14:ligatures w14:val="none"/>
+        </w:rPr>
+        <w:t>n1</w:t>
+      </w:r>
+      <w:r>
+        <w:rPr>
+          <w:rFonts w:ascii="Consolas" w:eastAsia="Times New Roman" w:hAnsi="Consolas" w:cs="Times New Roman"/>
+          <w:color w:val="FF79C6"/>
+          <w:kern w:val="0"/>
+          <w:sz w:val="23"/>
+          <w:szCs w:val="23"/>
+          <w:lang w:eastAsia="pt-BR"/>
+          <w14:ligatures w14:val="none"/>
+        </w:rPr>
+        <w:t>=</w:t>
+      </w:r>
+      <w:r>
+        <w:rPr>
+          <w:rFonts w:ascii="Consolas" w:eastAsia="Times New Roman" w:hAnsi="Consolas" w:cs="Times New Roman"/>
+          <w:color w:val="BD93F9"/>
+          <w:kern w:val="0"/>
+          <w:sz w:val="23"/>
+          <w:szCs w:val="23"/>
+          <w:lang w:eastAsia="pt-BR"/>
+          <w14:ligatures w14:val="none"/>
+        </w:rPr>
+        <w:t>0</w:t>
+      </w:r>
+      <w:r>
+        <w:rPr>
+          <w:rFonts w:ascii="Consolas" w:eastAsia="Times New Roman" w:hAnsi="Consolas" w:cs="Times New Roman"/>
+          <w:color w:val="F8F8F2"/>
+          <w:kern w:val="0"/>
+          <w:sz w:val="23"/>
+          <w:szCs w:val="23"/>
+          <w:lang w:eastAsia="pt-BR"/>
+          <w14:ligatures w14:val="none"/>
+        </w:rPr>
+        <w:t xml:space="preserve">, </w:t>
+      </w:r>
+      <w:r>
+        <w:rPr>
+          <w:rFonts w:ascii="Consolas" w:eastAsia="Times New Roman" w:hAnsi="Consolas" w:cs="Times New Roman"/>
+          <w:i/>
+          <w:iCs/>
+          <w:color w:val="FFB86C"/>
+          <w:kern w:val="0"/>
+          <w:sz w:val="23"/>
+          <w:szCs w:val="23"/>
+          <w:lang w:eastAsia="pt-BR"/>
+          <w14:ligatures w14:val="none"/>
+        </w:rPr>
+        <w:t>n2</w:t>
+      </w:r>
+      <w:r>
+        <w:rPr>
+          <w:rFonts w:ascii="Consolas" w:eastAsia="Times New Roman" w:hAnsi="Consolas" w:cs="Times New Roman"/>
+          <w:color w:val="F8F8F2"/>
+          <w:kern w:val="0"/>
+          <w:sz w:val="23"/>
+          <w:szCs w:val="23"/>
+          <w:lang w:eastAsia="pt-BR"/>
+          <w14:ligatures w14:val="none"/>
+        </w:rPr>
+        <w:t>){</w:t>
+      </w:r>
+      <w:r>
+        <w:rPr>
+          <w:rFonts w:ascii="Consolas" w:eastAsia="Times New Roman" w:hAnsi="Consolas" w:cs="Times New Roman"/>
+          <w:color w:val="F8F8F2"/>
+          <w:kern w:val="0"/>
+          <w:sz w:val="23"/>
+          <w:szCs w:val="23"/>
+          <w:lang w:eastAsia="pt-BR"/>
+          <w14:ligatures w14:val="none"/>
+        </w:rPr>
+        <w:t>}</w:t>
+      </w:r>
+    </w:p>
+    <w:p>
+      <w:pPr>
+        <w:jc w:val="both"/>
+        <w:rPr>
+          <w:b/>
+          <w:bCs/>
+          <w:sz w:val="28"/>
+          <w:szCs w:val="28"/>
+        </w:rPr>
+      </w:pPr>
+      <w:r>
+        <w:rPr>
+          <w:b/>
+          <w:bCs/>
+          <w:sz w:val="28"/>
+          <w:szCs w:val="28"/>
+        </w:rPr>
+        <w:lastRenderedPageBreak/>
+        <w:t>Objetos</w:t>
+      </w:r>
+      <w:r>
+        <w:rPr>
+          <w:b/>
+          <w:bCs/>
+          <w:sz w:val="28"/>
+          <w:szCs w:val="28"/>
+        </w:rPr>
+        <w:t>:</w:t>
+      </w:r>
+    </w:p>
+    <w:p>
+      <w:pPr>
+        <w:ind w:firstLine="360"/>
+        <w:jc w:val="both"/>
+        <w:rPr>
+          <w:sz w:val="24"/>
+          <w:szCs w:val="24"/>
+        </w:rPr>
+      </w:pPr>
+      <w:r>
+        <w:rPr>
+          <w:sz w:val="24"/>
+          <w:szCs w:val="24"/>
+        </w:rPr>
+        <w:t>Para</w:t>
+      </w:r>
+      <w:r>
+        <w:rPr>
+          <w:sz w:val="24"/>
+          <w:szCs w:val="24"/>
+        </w:rPr>
+        <w:t xml:space="preserve"> declarar uma variável é possível declarar com {}. É possível inserir diretamente um identificador.</w:t>
+      </w:r>
+    </w:p>
+    <w:p>
+      <w:pPr>
+        <w:ind w:firstLine="360"/>
+        <w:jc w:val="both"/>
+        <w:rPr>
+          <w:sz w:val="24"/>
+          <w:szCs w:val="24"/>
+        </w:rPr>
+      </w:pPr>
+      <w:r>
+        <w:rPr>
+          <w:sz w:val="24"/>
+          <w:szCs w:val="24"/>
+        </w:rPr>
+        <w:t>São variáveis que guardam valores (atributos) e podem guardar funcionalidades (métodos).</w:t>
+      </w:r>
+    </w:p>
+    <w:p>
+      <w:pPr>
+        <w:pStyle w:val="PargrafodaLista"/>
+        <w:numPr>
+          <w:ilvl w:val="0"/>
+          <w:numId w:val="17"/>
+        </w:numPr>
+        <w:jc w:val="both"/>
+        <w:rPr>
+          <w:sz w:val="24"/>
+          <w:szCs w:val="24"/>
+        </w:rPr>
+      </w:pPr>
+      <w:proofErr w:type="spellStart"/>
+      <w:r>
+        <w:rPr>
+          <w:sz w:val="24"/>
+          <w:szCs w:val="24"/>
+        </w:rPr>
+        <w:t>let</w:t>
+      </w:r>
+      <w:proofErr w:type="spellEnd"/>
+      <w:r>
+        <w:rPr>
+          <w:sz w:val="24"/>
+          <w:szCs w:val="24"/>
+        </w:rPr>
+        <w:t xml:space="preserve"> amigo = {</w:t>
+      </w:r>
+      <w:proofErr w:type="spellStart"/>
+      <w:r>
+        <w:rPr>
+          <w:sz w:val="24"/>
+          <w:szCs w:val="24"/>
+        </w:rPr>
+        <w:t>nome:’José</w:t>
+      </w:r>
+      <w:proofErr w:type="spellEnd"/>
+      <w:r>
+        <w:rPr>
+          <w:sz w:val="24"/>
+          <w:szCs w:val="24"/>
+        </w:rPr>
+        <w:t xml:space="preserve">’, </w:t>
+      </w:r>
+      <w:proofErr w:type="spellStart"/>
+      <w:r>
+        <w:rPr>
+          <w:sz w:val="24"/>
+          <w:szCs w:val="24"/>
+        </w:rPr>
+        <w:t>sexo:’M</w:t>
+      </w:r>
+      <w:proofErr w:type="spellEnd"/>
+      <w:r>
+        <w:rPr>
+          <w:sz w:val="24"/>
+          <w:szCs w:val="24"/>
+        </w:rPr>
+        <w:t>’, peso:85.4, engordar(p){}}</w:t>
+      </w:r>
+    </w:p>
+    <w:p>
+      <w:pPr>
+        <w:pStyle w:val="PargrafodaLista"/>
+        <w:numPr>
+          <w:ilvl w:val="1"/>
+          <w:numId w:val="17"/>
+        </w:numPr>
+        <w:jc w:val="both"/>
+        <w:rPr>
+          <w:sz w:val="24"/>
+          <w:szCs w:val="24"/>
+        </w:rPr>
+      </w:pPr>
+      <w:r>
+        <w:rPr>
+          <w:sz w:val="24"/>
+          <w:szCs w:val="24"/>
+        </w:rPr>
+        <w:t>engordar</w:t>
+      </w:r>
+      <w:r>
+        <w:rPr>
+          <w:sz w:val="24"/>
+          <w:szCs w:val="24"/>
+        </w:rPr>
+        <w:t>(p){}</w:t>
+      </w:r>
+      <w:r>
+        <w:rPr>
+          <w:sz w:val="24"/>
+          <w:szCs w:val="24"/>
+        </w:rPr>
+        <w:t xml:space="preserve"> = cria um parâmetro “engo</w:t>
+      </w:r>
+      <w:r>
+        <w:rPr>
+          <w:sz w:val="24"/>
+          <w:szCs w:val="24"/>
+        </w:rPr>
+        <w:t>r</w:t>
+      </w:r>
+      <w:r>
+        <w:rPr>
+          <w:sz w:val="24"/>
+          <w:szCs w:val="24"/>
+        </w:rPr>
+        <w:t xml:space="preserve">dar”, que </w:t>
+      </w:r>
+      <w:r>
+        <w:rPr>
+          <w:sz w:val="24"/>
+          <w:szCs w:val="24"/>
+        </w:rPr>
+        <w:t>guarda</w:t>
+      </w:r>
+      <w:r>
+        <w:rPr>
+          <w:sz w:val="24"/>
+          <w:szCs w:val="24"/>
+        </w:rPr>
+        <w:t xml:space="preserve"> uma função (p){}</w:t>
+      </w:r>
+    </w:p>
+    <w:p>
+      <w:pPr>
+        <w:jc w:val="both"/>
+        <w:rPr>
+          <w:b/>
+          <w:bCs/>
+          <w:sz w:val="24"/>
+          <w:szCs w:val="24"/>
+        </w:rPr>
+      </w:pPr>
+    </w:p>
+    <w:p>
+      <w:pPr>
+        <w:jc w:val="both"/>
+        <w:rPr>
+          <w:b/>
+          <w:bCs/>
+          <w:sz w:val="24"/>
+          <w:szCs w:val="24"/>
+        </w:rPr>
+      </w:pPr>
+    </w:p>
+    <w:p>
+      <w:pPr>
+        <w:jc w:val="both"/>
+        <w:rPr>
+          <w:b/>
+          <w:bCs/>
+          <w:sz w:val="24"/>
+          <w:szCs w:val="24"/>
+        </w:rPr>
+      </w:pPr>
+    </w:p>
+    <w:p>
+      <w:pPr>
+        <w:jc w:val="both"/>
+        <w:rPr>
+          <w:b/>
+          <w:bCs/>
+          <w:sz w:val="24"/>
+          <w:szCs w:val="24"/>
+        </w:rPr>
+      </w:pPr>
+    </w:p>
+    <w:p>
+      <w:pPr>
+        <w:jc w:val="both"/>
+        <w:rPr>
+          <w:b/>
+          <w:bCs/>
+          <w:sz w:val="24"/>
+          <w:szCs w:val="24"/>
+        </w:rPr>
+      </w:pPr>
+    </w:p>
+    <w:p>
+      <w:pPr>
+        <w:jc w:val="both"/>
+        <w:rPr>
+          <w:b/>
+          <w:bCs/>
+          <w:sz w:val="24"/>
+          <w:szCs w:val="24"/>
+        </w:rPr>
+      </w:pPr>
+    </w:p>
+    <w:p>
+      <w:pPr>
+        <w:jc w:val="both"/>
+        <w:rPr>
+          <w:b/>
+          <w:bCs/>
+          <w:sz w:val="24"/>
+          <w:szCs w:val="24"/>
+        </w:rPr>
+      </w:pPr>
+    </w:p>
+    <w:p>
+      <w:pPr>
+        <w:jc w:val="both"/>
+        <w:rPr>
+          <w:b/>
+          <w:bCs/>
+          <w:sz w:val="24"/>
+          <w:szCs w:val="24"/>
+        </w:rPr>
+      </w:pPr>
+    </w:p>
+    <w:p>
+      <w:pPr>
+        <w:jc w:val="both"/>
+        <w:rPr>
+          <w:b/>
+          <w:bCs/>
+          <w:sz w:val="24"/>
+          <w:szCs w:val="24"/>
+        </w:rPr>
+      </w:pPr>
+    </w:p>
+    <w:p>
+      <w:pPr>
+        <w:jc w:val="both"/>
+        <w:rPr>
+          <w:b/>
+          <w:bCs/>
+          <w:sz w:val="24"/>
+          <w:szCs w:val="24"/>
+        </w:rPr>
+      </w:pPr>
+    </w:p>
+    <w:p>
+      <w:pPr>
+        <w:jc w:val="both"/>
+        <w:rPr>
+          <w:b/>
+          <w:bCs/>
+          <w:sz w:val="24"/>
+          <w:szCs w:val="24"/>
+        </w:rPr>
+      </w:pPr>
+    </w:p>
+    <w:p>
+      <w:pPr>
+        <w:jc w:val="both"/>
+        <w:rPr>
+          <w:b/>
+          <w:bCs/>
+          <w:sz w:val="24"/>
+          <w:szCs w:val="24"/>
+        </w:rPr>
+      </w:pPr>
+    </w:p>
+    <w:p>
+      <w:pPr>
+        <w:jc w:val="both"/>
+        <w:rPr>
+          <w:b/>
+          <w:bCs/>
+          <w:sz w:val="24"/>
+          <w:szCs w:val="24"/>
+        </w:rPr>
+      </w:pPr>
+    </w:p>
+    <w:p>
+      <w:pPr>
+        <w:jc w:val="both"/>
+        <w:rPr>
+          <w:b/>
+          <w:bCs/>
+          <w:sz w:val="24"/>
+          <w:szCs w:val="24"/>
+        </w:rPr>
+      </w:pPr>
+    </w:p>
+    <w:p>
+      <w:pPr>
+        <w:jc w:val="both"/>
+        <w:rPr>
+          <w:b/>
+          <w:bCs/>
+          <w:sz w:val="24"/>
+          <w:szCs w:val="24"/>
+        </w:rPr>
+      </w:pPr>
+    </w:p>
+    <w:p>
+      <w:pPr>
+        <w:jc w:val="both"/>
+        <w:rPr>
+          <w:b/>
+          <w:bCs/>
+          <w:sz w:val="24"/>
+          <w:szCs w:val="24"/>
+        </w:rPr>
+      </w:pPr>
+    </w:p>
+    <w:p>
+      <w:pPr>
+        <w:jc w:val="both"/>
+        <w:rPr>
+          <w:b/>
+          <w:bCs/>
+          <w:sz w:val="24"/>
+          <w:szCs w:val="24"/>
+        </w:rPr>
+      </w:pPr>
+    </w:p>
+    <w:p>
+      <w:pPr>
+        <w:jc w:val="both"/>
+        <w:rPr>
+          <w:b/>
+          <w:bCs/>
+          <w:sz w:val="24"/>
+          <w:szCs w:val="24"/>
+        </w:rPr>
+      </w:pPr>
+    </w:p>
+    <w:p>
+      <w:pPr>
+        <w:jc w:val="both"/>
+        <w:rPr>
+          <w:b/>
+          <w:bCs/>
+          <w:sz w:val="24"/>
+          <w:szCs w:val="24"/>
+        </w:rPr>
+      </w:pPr>
+    </w:p>
+    <w:p>
+      <w:pPr>
+        <w:jc w:val="both"/>
+        <w:rPr>
+          <w:b/>
+          <w:bCs/>
+          <w:sz w:val="24"/>
+          <w:szCs w:val="24"/>
+        </w:rPr>
+      </w:pPr>
+    </w:p>
+    <w:p>
+      <w:pPr>
+        <w:jc w:val="both"/>
+        <w:rPr>
+          <w:b/>
+          <w:bCs/>
+          <w:sz w:val="24"/>
+          <w:szCs w:val="24"/>
+        </w:rPr>
+      </w:pPr>
+    </w:p>
+    <w:p>
+      <w:pPr>
+        <w:jc w:val="both"/>
+        <w:rPr>
+          <w:b/>
+          <w:bCs/>
+          <w:sz w:val="24"/>
+          <w:szCs w:val="24"/>
+        </w:rPr>
+      </w:pPr>
+    </w:p>
+    <w:p>
+      <w:pPr>
+        <w:jc w:val="both"/>
+        <w:rPr>
+          <w:b/>
+          <w:bCs/>
+          <w:sz w:val="24"/>
+          <w:szCs w:val="24"/>
+        </w:rPr>
+      </w:pPr>
+      <w:r>
+        <w:rPr>
+          <w:b/>
+          <w:bCs/>
+          <w:sz w:val="24"/>
+          <w:szCs w:val="24"/>
+        </w:rPr>
+        <w:lastRenderedPageBreak/>
+        <w:t>OUTROS:</w:t>
+      </w:r>
+    </w:p>
+    <w:p>
+      <w:pPr>
+        <w:pStyle w:val="PargrafodaLista"/>
+        <w:numPr>
+          <w:ilvl w:val="0"/>
+          <w:numId w:val="14"/>
+        </w:numPr>
+        <w:jc w:val="both"/>
+        <w:rPr>
+          <w:sz w:val="24"/>
+          <w:szCs w:val="24"/>
+          <w:lang w:val="en-US"/>
+        </w:rPr>
+      </w:pPr>
+      <w:proofErr w:type="gramStart"/>
+      <w:r>
+        <w:rPr>
+          <w:sz w:val="24"/>
+          <w:szCs w:val="24"/>
+          <w:lang w:val="en-US"/>
+        </w:rPr>
+        <w:t>.</w:t>
+      </w:r>
+      <w:proofErr w:type="spellStart"/>
+      <w:r>
+        <w:rPr>
+          <w:sz w:val="24"/>
+          <w:szCs w:val="24"/>
+          <w:lang w:val="en-US"/>
+        </w:rPr>
+        <w:t>getHours</w:t>
+      </w:r>
+      <w:proofErr w:type="spellEnd"/>
+      <w:proofErr w:type="gramEnd"/>
+      <w:r>
+        <w:rPr>
+          <w:sz w:val="24"/>
+          <w:szCs w:val="24"/>
+          <w:lang w:val="en-US"/>
+        </w:rPr>
+        <w:t>()</w:t>
+      </w:r>
+    </w:p>
+    <w:p>
+      <w:pPr>
+        <w:pStyle w:val="PargrafodaLista"/>
+        <w:numPr>
+          <w:ilvl w:val="0"/>
+          <w:numId w:val="14"/>
+        </w:numPr>
+        <w:jc w:val="both"/>
+        <w:rPr>
+          <w:sz w:val="24"/>
+          <w:szCs w:val="24"/>
+          <w:lang w:val="en-US"/>
+        </w:rPr>
+      </w:pPr>
+      <w:proofErr w:type="gramStart"/>
+      <w:r>
+        <w:rPr>
+          <w:sz w:val="24"/>
+          <w:szCs w:val="24"/>
+          <w:lang w:val="en-US"/>
+        </w:rPr>
+        <w:t>.</w:t>
+      </w:r>
+      <w:proofErr w:type="spellStart"/>
+      <w:r>
+        <w:rPr>
+          <w:sz w:val="24"/>
+          <w:szCs w:val="24"/>
+          <w:lang w:val="en-US"/>
+        </w:rPr>
+        <w:t>getDay</w:t>
+      </w:r>
+      <w:proofErr w:type="spellEnd"/>
+      <w:proofErr w:type="gramEnd"/>
+      <w:r>
+        <w:rPr>
+          <w:sz w:val="24"/>
+          <w:szCs w:val="24"/>
+          <w:lang w:val="en-US"/>
+        </w:rPr>
+        <w:t>()</w:t>
+      </w:r>
+    </w:p>
+    <w:p>
+      <w:pPr>
+        <w:pStyle w:val="PargrafodaLista"/>
+        <w:numPr>
+          <w:ilvl w:val="0"/>
+          <w:numId w:val="14"/>
+        </w:numPr>
+        <w:jc w:val="both"/>
+        <w:rPr>
+          <w:sz w:val="24"/>
+          <w:szCs w:val="24"/>
+          <w:lang w:val="en-US"/>
+        </w:rPr>
+      </w:pPr>
+      <w:proofErr w:type="gramStart"/>
+      <w:r>
+        <w:rPr>
+          <w:sz w:val="24"/>
+          <w:szCs w:val="24"/>
+          <w:lang w:val="en-US"/>
+        </w:rPr>
+        <w:t>.</w:t>
+      </w:r>
+      <w:proofErr w:type="spellStart"/>
+      <w:r>
+        <w:rPr>
+          <w:sz w:val="24"/>
+          <w:szCs w:val="24"/>
+          <w:lang w:val="en-US"/>
+        </w:rPr>
+        <w:t>getFullYear</w:t>
+      </w:r>
+      <w:proofErr w:type="spellEnd"/>
+      <w:proofErr w:type="gramEnd"/>
+      <w:r>
+        <w:rPr>
+          <w:sz w:val="24"/>
+          <w:szCs w:val="24"/>
+          <w:lang w:val="en-US"/>
+        </w:rPr>
+        <w:t>()</w:t>
+      </w:r>
+    </w:p>
+    <w:p>
+      <w:pPr>
+        <w:pStyle w:val="PargrafodaLista"/>
+        <w:numPr>
+          <w:ilvl w:val="0"/>
+          <w:numId w:val="14"/>
+        </w:numPr>
+        <w:jc w:val="both"/>
+        <w:rPr>
+          <w:b/>
+          <w:bCs/>
+          <w:sz w:val="24"/>
+          <w:szCs w:val="24"/>
+          <w:lang w:val="en-US"/>
+        </w:rPr>
+      </w:pPr>
+      <w:r>
+        <w:rPr>
+          <w:b/>
+          <w:bCs/>
+          <w:sz w:val="24"/>
+          <w:szCs w:val="24"/>
+          <w:lang w:val="en-US"/>
+        </w:rPr>
+        <w:t>Imagens:</w:t>
+      </w:r>
+    </w:p>
+    <w:p>
+      <w:pPr>
+        <w:pStyle w:val="PargrafodaLista"/>
+        <w:numPr>
+          <w:ilvl w:val="1"/>
+          <w:numId w:val="14"/>
+        </w:numPr>
+        <w:shd w:val="clear" w:color="auto" w:fill="282A36"/>
+        <w:spacing w:after="0" w:line="300" w:lineRule="atLeast"/>
+        <w:rPr>
+          <w:rFonts w:ascii="Consolas" w:eastAsia="Times New Roman" w:hAnsi="Consolas" w:cs="Times New Roman"/>
+          <w:color w:val="F8F8F2"/>
+          <w:kern w:val="0"/>
+          <w:sz w:val="23"/>
+          <w:szCs w:val="23"/>
+          <w:lang w:eastAsia="pt-BR"/>
+          <w14:ligatures w14:val="none"/>
+        </w:rPr>
+      </w:pPr>
+      <w:r>
+        <w:rPr>
+          <w:rFonts w:ascii="Consolas" w:eastAsia="Times New Roman" w:hAnsi="Consolas" w:cs="Times New Roman"/>
+          <w:color w:val="F8F8F2"/>
+          <w:kern w:val="0"/>
+          <w:sz w:val="23"/>
+          <w:szCs w:val="23"/>
+          <w:lang w:eastAsia="pt-BR"/>
+          <w14:ligatures w14:val="none"/>
+        </w:rPr>
         <w:t>.</w:t>
       </w:r>
       <w:proofErr w:type="spellStart"/>
@@ -6067,7 +6360,6 @@
           <w:sz w:val="24"/>
           <w:szCs w:val="24"/>
         </w:rPr>
-        <w:lastRenderedPageBreak/>
         <w:t>Elementos HTML</w:t>
       </w:r>
     </w:p>
@@ -6407,6 +6699,119 @@
 <file path=word/numbering.xml><?xml version="1.0" encoding="utf-8"?>
 <w:numbering xmlns:wpc="http://schemas.microsoft.com/office/word/2010/wordprocessingCanvas" xmlns:cx="http://schemas.microsoft.com/office/drawing/2014/chartex" xmlns:cx1="http://schemas.microsoft.com/office/drawing/2015/9/8/chartex" xmlns:cx2="http://schemas.microsoft.com/office/drawing/2015/10/21/chartex" xmlns:cx3="http://schemas.microsoft.com/office/drawing/2016/5/9/chartex" xmlns:cx4="http://schemas.microsoft.com/office/drawing/2016/5/10/chartex" xmlns:cx5="http://schemas.microsoft.com/office/drawing/2016/5/11/chartex" xmlns:cx6="http://schemas.microsoft.com/office/drawing/2016/5/12/chartex" xmlns:cx7="http://schemas.microsoft.com/office/drawing/2016/5/13/chartex" xmlns:cx8="http://schemas.microsoft.com/office/drawing/2016/5/14/chartex" xmlns:mc="http://schemas.openxmlformats.org/markup-compatibility/2006" xmlns:aink="http://schemas.microsoft.com/office/drawing/2016/ink" xmlns:am3d="http://schemas.microsoft.com/office/drawing/2017/model3d" xmlns:o="urn:schemas-microsoft-com:office:office" xmlns:oel="http://schemas.microsoft.com/office/2019/extlst" xmlns:r="http://schemas.openxmlformats.org/officeDocument/2006/relationships" xmlns:m="http://schemas.openxmlformats.org/officeDocument/2006/math" xmlns:v="urn:schemas-microsoft-com:vml" xmlns:wp14="http://schemas.microsoft.com/office/word/2010/wordprocessingDrawing" xmlns:wp="http://schemas.openxmlformats.org/drawingml/2006/wordprocessingDrawing" xmlns:w10="urn:schemas-microsoft-com:office:word" xmlns:w="http://schemas.openxmlformats.org/wordprocessingml/2006/main" xmlns:w14="http://schemas.microsoft.com/office/word/2010/wordml" xmlns:w15="http://schemas.microsoft.com/office/word/2012/wordml" xmlns:w16cex="http://schemas.microsoft.com/office/word/2018/wordml/cex" xmlns:w16cid="http://schemas.microsoft.com/office/word/2016/wordml/cid" xmlns:w16="http://schemas.microsoft.com/office/word/2018/wordml" xmlns:w16du="http://schemas.microsoft.com/office/word/2023/wordml/word16du" xmlns:w16sdtdh="http://schemas.microsoft.com/office/word/2020/wordml/sdtdatahash" xmlns:w16sdtfl="http://schemas.microsoft.com/office/word/2024/wordml/sdtformatlock" xmlns:w16se="http://schemas.microsoft.com/office/word/2015/wordml/symex" xmlns:wpg="http://schemas.microsoft.com/office/word/2010/wordprocessingGroup" xmlns:wpi="http://schemas.microsoft.com/office/word/2010/wordprocessingInk" xmlns:wne="http://schemas.microsoft.com/office/word/2006/wordml" xmlns:wps="http://schemas.microsoft.com/office/word/2010/wordprocessingShape" mc:Ignorable="w14 w15 w16se w16cid w16 w16cex w16sdtdh w16sdtfl w16du wp14">
   <w:abstractNum w:abstractNumId="0" w15:restartNumberingAfterBreak="0">
+    <w:nsid w:val="021E6842"/>
+    <w:multiLevelType w:val="hybridMultilevel"/>
+    <w:tmpl w:val="10501EA0"/>
+    <w:lvl w:ilvl="0" w:tplc="04160001">
+      <w:start w:val="1"/>
+      <w:numFmt w:val="bullet"/>
+      <w:lvlText w:val=""/>
+      <w:lvlJc w:val="left"/>
+      <w:pPr>
+        <w:ind w:left="720" w:hanging="360"/>
+      </w:pPr>
+      <w:rPr>
+        <w:rFonts w:ascii="Symbol" w:hAnsi="Symbol" w:hint="default"/>
+      </w:rPr>
+    </w:lvl>
+    <w:lvl w:ilvl="1" w:tplc="04160003">
+      <w:start w:val="1"/>
+      <w:numFmt w:val="bullet"/>
+      <w:lvlText w:val="o"/>
+      <w:lvlJc w:val="left"/>
+      <w:pPr>
+        <w:ind w:left="1440" w:hanging="360"/>
+      </w:pPr>
+      <w:rPr>
+        <w:rFonts w:ascii="Courier New" w:hAnsi="Courier New" w:cs="Courier New" w:hint="default"/>
+      </w:rPr>
+    </w:lvl>
+    <w:lvl w:ilvl="2" w:tplc="04160005" w:tentative="1">
+      <w:start w:val="1"/>
+      <w:numFmt w:val="bullet"/>
+      <w:lvlText w:val=""/>
+      <w:lvlJc w:val="left"/>
+      <w:pPr>
+        <w:ind w:left="2160" w:hanging="360"/>
+      </w:pPr>
+      <w:rPr>
+        <w:rFonts w:ascii="Wingdings" w:hAnsi="Wingdings" w:hint="default"/>
+      </w:rPr>
+    </w:lvl>
+    <w:lvl w:ilvl="3" w:tplc="04160001" w:tentative="1">
+      <w:start w:val="1"/>
+      <w:numFmt w:val="bullet"/>
+      <w:lvlText w:val=""/>
+      <w:lvlJc w:val="left"/>
+      <w:pPr>
+        <w:ind w:left="2880" w:hanging="360"/>
+      </w:pPr>
+      <w:rPr>
+        <w:rFonts w:ascii="Symbol" w:hAnsi="Symbol" w:hint="default"/>
+      </w:rPr>
+    </w:lvl>
+    <w:lvl w:ilvl="4" w:tplc="04160003" w:tentative="1">
+      <w:start w:val="1"/>
+      <w:numFmt w:val="bullet"/>
+      <w:lvlText w:val="o"/>
+      <w:lvlJc w:val="left"/>
+      <w:pPr>
+        <w:ind w:left="3600" w:hanging="360"/>
+      </w:pPr>
+      <w:rPr>
+        <w:rFonts w:ascii="Courier New" w:hAnsi="Courier New" w:cs="Courier New" w:hint="default"/>
+      </w:rPr>
+    </w:lvl>
+    <w:lvl w:ilvl="5" w:tplc="04160005" w:tentative="1">
+      <w:start w:val="1"/>
+      <w:numFmt w:val="bullet"/>
+      <w:lvlText w:val=""/>
+      <w:lvlJc w:val="left"/>
+      <w:pPr>
+        <w:ind w:left="4320" w:hanging="360"/>
+      </w:pPr>
+      <w:rPr>
+        <w:rFonts w:ascii="Wingdings" w:hAnsi="Wingdings" w:hint="default"/>
+      </w:rPr>
+    </w:lvl>
+    <w:lvl w:ilvl="6" w:tplc="04160001" w:tentative="1">
+      <w:start w:val="1"/>
+      <w:numFmt w:val="bullet"/>
+      <w:lvlText w:val=""/>
+      <w:lvlJc w:val="left"/>
+      <w:pPr>
+        <w:ind w:left="5040" w:hanging="360"/>
+      </w:pPr>
+      <w:rPr>
+        <w:rFonts w:ascii="Symbol" w:hAnsi="Symbol" w:hint="default"/>
+      </w:rPr>
+    </w:lvl>
+    <w:lvl w:ilvl="7" w:tplc="04160003" w:tentative="1">
+      <w:start w:val="1"/>
+      <w:numFmt w:val="bullet"/>
+      <w:lvlText w:val="o"/>
+      <w:lvlJc w:val="left"/>
+      <w:pPr>
+        <w:ind w:left="5760" w:hanging="360"/>
+      </w:pPr>
+      <w:rPr>
+        <w:rFonts w:ascii="Courier New" w:hAnsi="Courier New" w:cs="Courier New" w:hint="default"/>
+      </w:rPr>
+    </w:lvl>
+    <w:lvl w:ilvl="8" w:tplc="04160005" w:tentative="1">
+      <w:start w:val="1"/>
+      <w:numFmt w:val="bullet"/>
+      <w:lvlText w:val=""/>
+      <w:lvlJc w:val="left"/>
+      <w:pPr>
+        <w:ind w:left="6480" w:hanging="360"/>
+      </w:pPr>
+      <w:rPr>
+        <w:rFonts w:ascii="Wingdings" w:hAnsi="Wingdings" w:hint="default"/>
+      </w:rPr>
+    </w:lvl>
+  </w:abstractNum>
+  <w:abstractNum w:abstractNumId="1" w15:restartNumberingAfterBreak="0">
     <w:nsid w:val="09024268"/>
     <w:multiLevelType w:val="hybridMultilevel"/>
     <w:tmpl w:val="A0161D0A"/>
@@ -6519,7 +6924,7 @@
       </w:rPr>
     </w:lvl>
   </w:abstractNum>
-  <w:abstractNum w:abstractNumId="1" w15:restartNumberingAfterBreak="0">
+  <w:abstractNum w:abstractNumId="2" w15:restartNumberingAfterBreak="0">
     <w:nsid w:val="0DFA70FA"/>
     <w:multiLevelType w:val="hybridMultilevel"/>
     <w:tmpl w:val="F1F4DDC4"/>
@@ -6632,7 +7037,7 @@
       </w:rPr>
     </w:lvl>
   </w:abstractNum>
-  <w:abstractNum w:abstractNumId="2" w15:restartNumberingAfterBreak="0">
+  <w:abstractNum w:abstractNumId="3" w15:restartNumberingAfterBreak="0">
     <w:nsid w:val="19DA7DDE"/>
     <w:multiLevelType w:val="hybridMultilevel"/>
     <w:tmpl w:val="EBB40814"/>
@@ -6745,7 +7150,7 @@
       </w:rPr>
     </w:lvl>
   </w:abstractNum>
-  <w:abstractNum w:abstractNumId="3" w15:restartNumberingAfterBreak="0">
+  <w:abstractNum w:abstractNumId="4" w15:restartNumberingAfterBreak="0">
     <w:nsid w:val="1BF12CF4"/>
     <w:multiLevelType w:val="hybridMultilevel"/>
     <w:tmpl w:val="99AAA2CC"/>
@@ -6858,7 +7263,7 @@
       </w:rPr>
     </w:lvl>
   </w:abstractNum>
-  <w:abstractNum w:abstractNumId="4" w15:restartNumberingAfterBreak="0">
+  <w:abstractNum w:abstractNumId="5" w15:restartNumberingAfterBreak="0">
     <w:nsid w:val="22DF0415"/>
     <w:multiLevelType w:val="hybridMultilevel"/>
     <w:tmpl w:val="91A87420"/>
@@ -6971,7 +7376,7 @@
       </w:rPr>
     </w:lvl>
   </w:abstractNum>
-  <w:abstractNum w:abstractNumId="5" w15:restartNumberingAfterBreak="0">
+  <w:abstractNum w:abstractNumId="6" w15:restartNumberingAfterBreak="0">
     <w:nsid w:val="231477E1"/>
     <w:multiLevelType w:val="hybridMultilevel"/>
     <w:tmpl w:val="6E88B1A2"/>
@@ -7084,7 +7489,7 @@
       </w:rPr>
     </w:lvl>
   </w:abstractNum>
-  <w:abstractNum w:abstractNumId="6" w15:restartNumberingAfterBreak="0">
+  <w:abstractNum w:abstractNumId="7" w15:restartNumberingAfterBreak="0">
     <w:nsid w:val="23181AFB"/>
     <w:multiLevelType w:val="hybridMultilevel"/>
     <w:tmpl w:val="75D0393E"/>
@@ -7197,7 +7602,7 @@
       </w:rPr>
     </w:lvl>
   </w:abstractNum>
-  <w:abstractNum w:abstractNumId="7" w15:restartNumberingAfterBreak="0">
+  <w:abstractNum w:abstractNumId="8" w15:restartNumberingAfterBreak="0">
     <w:nsid w:val="258526B6"/>
     <w:multiLevelType w:val="hybridMultilevel"/>
     <w:tmpl w:val="D16836D2"/>
@@ -7310,7 +7715,7 @@
       </w:rPr>
     </w:lvl>
   </w:abstractNum>
-  <w:abstractNum w:abstractNumId="8" w15:restartNumberingAfterBreak="0">
+  <w:abstractNum w:abstractNumId="9" w15:restartNumberingAfterBreak="0">
     <w:nsid w:val="267F197B"/>
     <w:multiLevelType w:val="hybridMultilevel"/>
     <w:tmpl w:val="917A619C"/>
@@ -7423,7 +7828,7 @@
       </w:rPr>
     </w:lvl>
   </w:abstractNum>
-  <w:abstractNum w:abstractNumId="9" w15:restartNumberingAfterBreak="0">
+  <w:abstractNum w:abstractNumId="10" w15:restartNumberingAfterBreak="0">
     <w:nsid w:val="40B63B78"/>
     <w:multiLevelType w:val="hybridMultilevel"/>
     <w:tmpl w:val="5EB84DA8"/>
@@ -7536,7 +7941,7 @@
       </w:rPr>
     </w:lvl>
   </w:abstractNum>
-  <w:abstractNum w:abstractNumId="10" w15:restartNumberingAfterBreak="0">
+  <w:abstractNum w:abstractNumId="11" w15:restartNumberingAfterBreak="0">
     <w:nsid w:val="45D0757F"/>
     <w:multiLevelType w:val="hybridMultilevel"/>
     <w:tmpl w:val="90A2231E"/>
@@ -7649,7 +8054,7 @@
       </w:rPr>
     </w:lvl>
   </w:abstractNum>
-  <w:abstractNum w:abstractNumId="11" w15:restartNumberingAfterBreak="0">
+  <w:abstractNum w:abstractNumId="12" w15:restartNumberingAfterBreak="0">
     <w:nsid w:val="4DDD6617"/>
     <w:multiLevelType w:val="hybridMultilevel"/>
     <w:tmpl w:val="92BCC912"/>
@@ -7762,7 +8167,7 @@
       </w:rPr>
     </w:lvl>
   </w:abstractNum>
-  <w:abstractNum w:abstractNumId="12" w15:restartNumberingAfterBreak="0">
+  <w:abstractNum w:abstractNumId="13" w15:restartNumberingAfterBreak="0">
     <w:nsid w:val="558E024C"/>
     <w:multiLevelType w:val="hybridMultilevel"/>
     <w:tmpl w:val="9B5206AC"/>
@@ -7875,7 +8280,7 @@
       </w:rPr>
     </w:lvl>
   </w:abstractNum>
-  <w:abstractNum w:abstractNumId="13" w15:restartNumberingAfterBreak="0">
+  <w:abstractNum w:abstractNumId="14" w15:restartNumberingAfterBreak="0">
     <w:nsid w:val="5A1A58E5"/>
     <w:multiLevelType w:val="hybridMultilevel"/>
     <w:tmpl w:val="C720CE5A"/>
@@ -7988,7 +8393,7 @@
       </w:rPr>
     </w:lvl>
   </w:abstractNum>
-  <w:abstractNum w:abstractNumId="14" w15:restartNumberingAfterBreak="0">
+  <w:abstractNum w:abstractNumId="15" w15:restartNumberingAfterBreak="0">
     <w:nsid w:val="5BD41243"/>
     <w:multiLevelType w:val="hybridMultilevel"/>
     <w:tmpl w:val="8DCC3B3E"/>
@@ -8101,7 +8506,7 @@
       </w:rPr>
     </w:lvl>
   </w:abstractNum>
-  <w:abstractNum w:abstractNumId="15" w15:restartNumberingAfterBreak="0">
+  <w:abstractNum w:abstractNumId="16" w15:restartNumberingAfterBreak="0">
     <w:nsid w:val="77A07CE0"/>
     <w:multiLevelType w:val="hybridMultilevel"/>
     <w:tmpl w:val="FF0E838C"/>
@@ -8215,52 +8620,55 @@
     </w:lvl>
   </w:abstractNum>
   <w:num w:numId="1" w16cid:durableId="169879536">
+    <w:abstractNumId w:val="12"/>
+  </w:num>
+  <w:num w:numId="2" w16cid:durableId="423965852">
+    <w:abstractNumId w:val="1"/>
+  </w:num>
+  <w:num w:numId="3" w16cid:durableId="1187721005">
+    <w:abstractNumId w:val="4"/>
+  </w:num>
+  <w:num w:numId="4" w16cid:durableId="364405840">
+    <w:abstractNumId w:val="7"/>
+  </w:num>
+  <w:num w:numId="5" w16cid:durableId="254290456">
+    <w:abstractNumId w:val="5"/>
+  </w:num>
+  <w:num w:numId="6" w16cid:durableId="759906678">
+    <w:abstractNumId w:val="3"/>
+  </w:num>
+  <w:num w:numId="7" w16cid:durableId="2038307892">
+    <w:abstractNumId w:val="10"/>
+  </w:num>
+  <w:num w:numId="8" w16cid:durableId="642589589">
+    <w:abstractNumId w:val="13"/>
+  </w:num>
+  <w:num w:numId="9" w16cid:durableId="847134924">
+    <w:abstractNumId w:val="2"/>
+  </w:num>
+  <w:num w:numId="10" w16cid:durableId="105197711">
+    <w:abstractNumId w:val="6"/>
+  </w:num>
+  <w:num w:numId="11" w16cid:durableId="2068871651">
+    <w:abstractNumId w:val="15"/>
+  </w:num>
+  <w:num w:numId="12" w16cid:durableId="425394421">
+    <w:abstractNumId w:val="16"/>
+  </w:num>
+  <w:num w:numId="13" w16cid:durableId="767889617">
     <w:abstractNumId w:val="11"/>
   </w:num>
-  <w:num w:numId="2" w16cid:durableId="423965852">
-    <w:abstractNumId w:val="0"/>
+  <w:num w:numId="14" w16cid:durableId="765157571">
+    <w:abstractNumId w:val="14"/>
   </w:num>
-  <w:num w:numId="3" w16cid:durableId="1187721005">
-    <w:abstractNumId w:val="3"/>
+  <w:num w:numId="15" w16cid:durableId="76899535">
+    <w:abstractNumId w:val="8"/>
   </w:num>
-  <w:num w:numId="4" w16cid:durableId="364405840">
-    <w:abstractNumId w:val="6"/>
-  </w:num>
-  <w:num w:numId="5" w16cid:durableId="254290456">
-    <w:abstractNumId w:val="4"/>
-  </w:num>
-  <w:num w:numId="6" w16cid:durableId="759906678">
-    <w:abstractNumId w:val="2"/>
-  </w:num>
-  <w:num w:numId="7" w16cid:durableId="2038307892">
+  <w:num w:numId="16" w16cid:durableId="2042241320">
     <w:abstractNumId w:val="9"/>
   </w:num>
-  <w:num w:numId="8" w16cid:durableId="642589589">
-    <w:abstractNumId w:val="12"/>
-  </w:num>
-  <w:num w:numId="9" w16cid:durableId="847134924">
-    <w:abstractNumId w:val="1"/>
-  </w:num>
-  <w:num w:numId="10" w16cid:durableId="105197711">
-    <w:abstractNumId w:val="5"/>
-  </w:num>
-  <w:num w:numId="11" w16cid:durableId="2068871651">
-    <w:abstractNumId w:val="14"/>
-  </w:num>
-  <w:num w:numId="12" w16cid:durableId="425394421">
-    <w:abstractNumId w:val="15"/>
-  </w:num>
-  <w:num w:numId="13" w16cid:durableId="767889617">
-    <w:abstractNumId w:val="10"/>
-  </w:num>
-  <w:num w:numId="14" w16cid:durableId="765157571">
-    <w:abstractNumId w:val="13"/>
-  </w:num>
-  <w:num w:numId="15" w16cid:durableId="76899535">
-    <w:abstractNumId w:val="7"/>
-  </w:num>
-  <w:num w:numId="16" w16cid:durableId="2042241320">
-    <w:abstractNumId w:val="8"/>
+  <w:num w:numId="17" w16cid:durableId="1048339712">
+    <w:abstractNumId w:val="0"/>
   </w:num>
 </w:numbering>
 </file>
@@ -8665,7 +9073,7 @@
   <w:style w:type="paragraph" w:default="1" w:styleId="Normal">
     <w:name w:val="Normal"/>
     <w:qFormat/>
-    <w:rsid w:val="0039416E"/>
+    <w:rsid w:val="00C27EBA"/>
   </w:style>
   <w:style w:type="paragraph" w:styleId="Ttulo1">
     <w:name w:val="heading 1"/>

</xml_diff>